<commit_message>
Austin's updates to the manuscript
</commit_message>
<xml_diff>
--- a/Revision 2/synthetic-response-reviewers-round2.docx
+++ b/Revision 2/synthetic-response-reviewers-round2.docx
@@ -1,6 +1,6 @@
 
 <file path=word/document.xml><?xml version="1.0" encoding="utf-8"?>
-<w:document xmlns:wpc="http://schemas.microsoft.com/office/word/2010/wordprocessingCanvas" xmlns:cx="http://schemas.microsoft.com/office/drawing/2014/chartex" xmlns:cx1="http://schemas.microsoft.com/office/drawing/2015/9/8/chartex" xmlns:cx2="http://schemas.microsoft.com/office/drawing/2015/10/21/chartex" xmlns:cx3="http://schemas.microsoft.com/office/drawing/2016/5/9/chartex" xmlns:cx4="http://schemas.microsoft.com/office/drawing/2016/5/10/chartex" xmlns:cx5="http://schemas.microsoft.com/office/drawing/2016/5/11/chartex" xmlns:cx6="http://schemas.microsoft.com/office/drawing/2016/5/12/chartex" xmlns:cx7="http://schemas.microsoft.com/office/drawing/2016/5/13/chartex" xmlns:cx8="http://schemas.microsoft.com/office/drawing/2016/5/14/chartex" xmlns:mc="http://schemas.openxmlformats.org/markup-compatibility/2006" xmlns:aink="http://schemas.microsoft.com/office/drawing/2016/ink" xmlns:am3d="http://schemas.microsoft.com/office/drawing/2017/model3d" xmlns:o="urn:schemas-microsoft-com:office:office" xmlns:oel="http://schemas.microsoft.com/office/2019/extlst" xmlns:r="http://schemas.openxmlformats.org/officeDocument/2006/relationships" xmlns:m="http://schemas.openxmlformats.org/officeDocument/2006/math" xmlns:v="urn:schemas-microsoft-com:vml" xmlns:wp14="http://schemas.microsoft.com/office/word/2010/wordprocessingDrawing" xmlns:wp="http://schemas.openxmlformats.org/drawingml/2006/wordprocessingDrawing" xmlns:w10="urn:schemas-microsoft-com:office:word" xmlns:w="http://schemas.openxmlformats.org/wordprocessingml/2006/main" xmlns:w14="http://schemas.microsoft.com/office/word/2010/wordml" xmlns:w15="http://schemas.microsoft.com/office/word/2012/wordml" xmlns:w16cex="http://schemas.microsoft.com/office/word/2018/wordml/cex" xmlns:w16cid="http://schemas.microsoft.com/office/word/2016/wordml/cid" xmlns:w16="http://schemas.microsoft.com/office/word/2018/wordml" xmlns:w16du="http://schemas.microsoft.com/office/word/2023/wordml/word16du" xmlns:w16sdtdh="http://schemas.microsoft.com/office/word/2020/wordml/sdtdatahash" xmlns:w16se="http://schemas.microsoft.com/office/word/2015/wordml/symex" xmlns:wpg="http://schemas.microsoft.com/office/word/2010/wordprocessingGroup" xmlns:wpi="http://schemas.microsoft.com/office/word/2010/wordprocessingInk" xmlns:wne="http://schemas.microsoft.com/office/word/2006/wordml" xmlns:wps="http://schemas.microsoft.com/office/word/2010/wordprocessingShape" mc:Ignorable="w14 w15 w16se w16cid w16 w16cex w16sdtdh w16du wp14">
+<w:document xmlns:wpc="http://schemas.microsoft.com/office/word/2010/wordprocessingCanvas" xmlns:cx="http://schemas.microsoft.com/office/drawing/2014/chartex" xmlns:cx1="http://schemas.microsoft.com/office/drawing/2015/9/8/chartex" xmlns:cx2="http://schemas.microsoft.com/office/drawing/2015/10/21/chartex" xmlns:cx3="http://schemas.microsoft.com/office/drawing/2016/5/9/chartex" xmlns:cx4="http://schemas.microsoft.com/office/drawing/2016/5/10/chartex" xmlns:cx5="http://schemas.microsoft.com/office/drawing/2016/5/11/chartex" xmlns:cx6="http://schemas.microsoft.com/office/drawing/2016/5/12/chartex" xmlns:cx7="http://schemas.microsoft.com/office/drawing/2016/5/13/chartex" xmlns:cx8="http://schemas.microsoft.com/office/drawing/2016/5/14/chartex" xmlns:mc="http://schemas.openxmlformats.org/markup-compatibility/2006" xmlns:aink="http://schemas.microsoft.com/office/drawing/2016/ink" xmlns:am3d="http://schemas.microsoft.com/office/drawing/2017/model3d" xmlns:o="urn:schemas-microsoft-com:office:office" xmlns:oel="http://schemas.microsoft.com/office/2019/extlst" xmlns:r="http://schemas.openxmlformats.org/officeDocument/2006/relationships" xmlns:m="http://schemas.openxmlformats.org/officeDocument/2006/math" xmlns:v="urn:schemas-microsoft-com:vml" xmlns:wp14="http://schemas.microsoft.com/office/word/2010/wordprocessingDrawing" xmlns:wp="http://schemas.openxmlformats.org/drawingml/2006/wordprocessingDrawing" xmlns:w10="urn:schemas-microsoft-com:office:word" xmlns:w="http://schemas.openxmlformats.org/wordprocessingml/2006/main" xmlns:w14="http://schemas.microsoft.com/office/word/2010/wordml" xmlns:w15="http://schemas.microsoft.com/office/word/2012/wordml" xmlns:w16cex="http://schemas.microsoft.com/office/word/2018/wordml/cex" xmlns:w16cid="http://schemas.microsoft.com/office/word/2016/wordml/cid" xmlns:w16="http://schemas.microsoft.com/office/word/2018/wordml" xmlns:w16du="http://schemas.microsoft.com/office/word/2023/wordml/word16du" xmlns:w16sdtdh="http://schemas.microsoft.com/office/word/2020/wordml/sdtdatahash" xmlns:w16sdtfl="http://schemas.microsoft.com/office/word/2024/wordml/sdtformatlock" xmlns:w16se="http://schemas.microsoft.com/office/word/2015/wordml/symex" xmlns:wpg="http://schemas.microsoft.com/office/word/2010/wordprocessingGroup" xmlns:wpi="http://schemas.microsoft.com/office/word/2010/wordprocessingInk" xmlns:wne="http://schemas.microsoft.com/office/word/2006/wordml" xmlns:wps="http://schemas.microsoft.com/office/word/2010/wordprocessingShape" mc:Ignorable="w14 w15 w16se w16cid w16 w16cex w16sdtdh w16sdtfl w16du wp14">
   <w:body>
     <w:p>
       <w:r>
@@ -258,23 +258,7 @@
     <w:p>
       <w:r>
         <w:br/>
-        <w:t>Additionally, the next sentence on line 126 may be misleading and should be rephrased appropriately to tone down the claim: "Synthetic data generation is widely used across medical research, industry, and government agencies, most notably by the United States Census Bureau (</w:t>
-      </w:r>
-      <w:proofErr w:type="spellStart"/>
-      <w:r>
-        <w:t>Jarmin</w:t>
-      </w:r>
-      <w:proofErr w:type="spellEnd"/>
-      <w:r>
-        <w:t xml:space="preserve"> et al., 2014)." I do not see “widely used” in their paper. Instead, </w:t>
-      </w:r>
-      <w:proofErr w:type="spellStart"/>
-      <w:r>
-        <w:t>Jarmin</w:t>
-      </w:r>
-      <w:proofErr w:type="spellEnd"/>
-      <w:r>
-        <w:t xml:space="preserve"> et al. (2014) actually emphasized concerns and challenges when discussing the “expansion” of synthetic data use: "Sophisticated users are rightly concerned that inferences drawn from synthetic data may not always be valid; a problem exacerbated in the case of small area applications." Using synthetic data requires users to combine multiple implicates to obtain valid estimates. While this may not be burdensome for sophisticated users, recent experience with multi-year estimates from the Census Bureau’s American Community Survey suggests that a significant portion of the user community may struggle to understand the limitations and to perform the additional computations required for statistical inference.</w:t>
+        <w:t>Additionally, the next sentence on line 126 may be misleading and should be rephrased appropriately to tone down the claim: "Synthetic data generation is widely used across medical research, industry, and government agencies, most notably by the United States Census Bureau (Jarmin et al., 2014)." I do not see “widely used” in their paper. Instead, Jarmin et al. (2014) actually emphasized concerns and challenges when discussing the “expansion” of synthetic data use: "Sophisticated users are rightly concerned that inferences drawn from synthetic data may not always be valid; a problem exacerbated in the case of small area applications." Using synthetic data requires users to combine multiple implicates to obtain valid estimates. While this may not be burdensome for sophisticated users, recent experience with multi-year estimates from the Census Bureau’s American Community Survey suggests that a significant portion of the user community may struggle to understand the limitations and to perform the additional computations required for statistical inference.</w:t>
       </w:r>
     </w:p>
     <w:p>
@@ -302,15 +286,7 @@
         <w:t xml:space="preserve"> that</w:t>
       </w:r>
       <w:r>
-        <w:t xml:space="preserve"> its use is common in government agencies like the US Census Bureau and the Government of Canada. Admittedly, this </w:t>
-      </w:r>
-      <w:proofErr w:type="spellStart"/>
-      <w:r>
-        <w:t>Jarmin</w:t>
-      </w:r>
-      <w:proofErr w:type="spellEnd"/>
-      <w:r>
-        <w:t xml:space="preserve"> citation is somewhat outdated; therefore, we have provided a more recent citation from the </w:t>
+        <w:t xml:space="preserve"> its use is common in government agencies like the US Census Bureau and the Government of Canada. Admittedly, this Jarmin citation is somewhat outdated; therefore, we have provided a more recent citation from the </w:t>
       </w:r>
       <w:r>
         <w:t>Government of Canada’s Directive on Open Government</w:t>
@@ -331,15 +307,7 @@
         <w:t xml:space="preserve"> We have updated the manuscript, as follows: “</w:t>
       </w:r>
       <w:r>
-        <w:t>Synthetic data generation has been used in government agencies, such as the United States Census Bureau (</w:t>
-      </w:r>
-      <w:proofErr w:type="spellStart"/>
-      <w:r>
-        <w:t>Jarmin</w:t>
-      </w:r>
-      <w:proofErr w:type="spellEnd"/>
-      <w:r>
-        <w:t xml:space="preserve"> et al., 2014) and the Government of Canada’s Directive on Open Government </w:t>
+        <w:t xml:space="preserve">Synthetic data generation has been used in government agencies, such as the United States Census Bureau (Jarmin et al., 2014) and the Government of Canada’s Directive on Open Government </w:t>
       </w:r>
       <w:r>
         <w:t>(Gauvin et al., 2021)</w:t>
@@ -376,7 +344,13 @@
       </w:r>
     </w:p>
     <w:p>
-      <w:commentRangeStart w:id="1"/>
+      <w:pPr>
+        <w:rPr>
+          <w:ins w:id="1" w:author="Thompson, Austin" w:date="2025-07-21T11:34:00Z" w16du:dateUtc="2025-07-21T16:34:00Z"/>
+        </w:rPr>
+      </w:pPr>
+      <w:commentRangeStart w:id="2"/>
+      <w:commentRangeStart w:id="3"/>
       <w:r>
         <w:rPr>
           <w:b/>
@@ -394,16 +368,111 @@
       <w:r>
         <w:t xml:space="preserve"> X</w:t>
       </w:r>
-      <w:commentRangeEnd w:id="1"/>
+      <w:commentRangeEnd w:id="2"/>
       <w:r>
         <w:rPr>
           <w:rStyle w:val="CommentReference"/>
         </w:rPr>
-        <w:commentReference w:id="1"/>
-      </w:r>
-      <w:r>
-        <w:br/>
-      </w:r>
+        <w:commentReference w:id="2"/>
+      </w:r>
+      <w:commentRangeEnd w:id="3"/>
+      <w:r>
+        <w:rPr>
+          <w:rStyle w:val="CommentReference"/>
+        </w:rPr>
+        <w:commentReference w:id="3"/>
+      </w:r>
+      <w:r>
+        <w:br/>
+      </w:r>
+      <w:ins w:id="4" w:author="Thompson, Austin" w:date="2025-07-21T11:32:00Z" w16du:dateUtc="2025-07-21T16:32:00Z">
+        <w:r>
+          <w:t>We have up</w:t>
+        </w:r>
+      </w:ins>
+      <w:ins w:id="5" w:author="Thompson, Austin" w:date="2025-07-21T11:33:00Z" w16du:dateUtc="2025-07-21T16:33:00Z">
+        <w:r>
+          <w:t xml:space="preserve">dated the introduction to specify that synthetic data can be applied to any data type (raw, intermediate, or analysis data). </w:t>
+        </w:r>
+      </w:ins>
+      <w:ins w:id="6" w:author="Thompson, Austin" w:date="2025-07-21T11:34:00Z" w16du:dateUtc="2025-07-21T16:34:00Z">
+        <w:r>
+          <w:t>This section now reads as, “</w:t>
+        </w:r>
+        <w:r>
+          <w:t xml:space="preserve">This approach can be applied to a wide variety of data types </w:t>
+        </w:r>
+        <w:r>
+          <w:rPr>
+            <w:i/>
+            <w:iCs/>
+          </w:rPr>
+          <w:t>(e.g., raw, intermediate, or analysis data)</w:t>
+        </w:r>
+        <w:r>
+          <w:t xml:space="preserve"> and variables (e.g., qualitative </w:t>
+        </w:r>
+        <w:r>
+          <w:t>demographic information</w:t>
+        </w:r>
+        <w:r>
+          <w:t xml:space="preserve"> or quantitative </w:t>
+        </w:r>
+        <w:r>
+          <w:t>outcome measures)</w:t>
+        </w:r>
+        <w:r>
+          <w:t>.</w:t>
+        </w:r>
+        <w:r>
+          <w:t xml:space="preserve">” </w:t>
+        </w:r>
+      </w:ins>
+    </w:p>
+    <w:p>
+      <w:pPr>
+        <w:rPr>
+          <w:ins w:id="7" w:author="Thompson, Austin" w:date="2025-07-21T11:34:00Z" w16du:dateUtc="2025-07-21T16:34:00Z"/>
+        </w:rPr>
+      </w:pPr>
+    </w:p>
+    <w:p>
+      <w:ins w:id="8" w:author="Thompson, Austin" w:date="2025-07-21T11:33:00Z" w16du:dateUtc="2025-07-21T16:33:00Z">
+        <w:r>
+          <w:t xml:space="preserve">However, in the description of the current study, we specify that our aim is to test the </w:t>
+        </w:r>
+      </w:ins>
+      <w:ins w:id="9" w:author="Thompson, Austin" w:date="2025-07-21T11:34:00Z" w16du:dateUtc="2025-07-21T16:34:00Z">
+        <w:r>
+          <w:t>feasibility and utility of using synthetic data to generate analysis data</w:t>
+        </w:r>
+      </w:ins>
+      <w:ins w:id="10" w:author="Thompson, Austin" w:date="2025-07-21T11:35:00Z" w16du:dateUtc="2025-07-21T16:35:00Z">
+        <w:r>
+          <w:t>: “</w:t>
+        </w:r>
+        <w:r>
+          <w:t>To address this gap, the present study aimed to explore the feasibility and preliminary utility of</w:t>
+        </w:r>
+        <w:r>
+          <w:t xml:space="preserve"> </w:t>
+        </w:r>
+        <w:r>
+          <w:rPr>
+            <w:i/>
+            <w:iCs/>
+          </w:rPr>
+          <w:t>generating synthetic analysis data</w:t>
+        </w:r>
+        <w:r>
+          <w:t xml:space="preserve"> in CSD.</w:t>
+        </w:r>
+        <w:r>
+          <w:t>”</w:t>
+        </w:r>
+      </w:ins>
+    </w:p>
+    <w:p>
       <w:r>
         <w:br/>
         <w:t>Below are some more specific suggested edits.</w:t>
@@ -413,15 +482,12 @@
       </w:r>
       <w:r>
         <w:br/>
-        <w:t xml:space="preserve">Title: make it more clear with the appropriate scope and expectation of this study. One </w:t>
-      </w:r>
-      <w:r>
-        <w:lastRenderedPageBreak/>
-        <w:t>example may be to add words “in Analysis” in the end. Based on the manuscript and author responses, the current study focuses on synthesizing analysis/aggregate data to promote transparency reproducibility in (data) analysis, as also stated in the text. Since the data are not raw, it is important to clarify that this method does not support direct reproduction of scientific findings. This distinction should be reflected in the title.</w:t>
-      </w:r>
-    </w:p>
-    <w:p>
-      <w:commentRangeStart w:id="2"/>
+        <w:t>Title: make it more clear with the appropriate scope and expectation of this study. One example may be to add words “in Analysis” in the end. Based on the manuscript and author responses, the current study focuses on synthesizing analysis/aggregate data to promote transparency reproducibility in (data) analysis, as also stated in the text. Since the data are not raw, it is important to clarify that this method does not support direct reproduction of scientific findings. This distinction should be reflected in the title.</w:t>
+      </w:r>
+    </w:p>
+    <w:p>
+      <w:commentRangeStart w:id="11"/>
+      <w:commentRangeStart w:id="12"/>
       <w:r>
         <w:rPr>
           <w:b/>
@@ -439,12 +505,19 @@
       <w:r>
         <w:t xml:space="preserve"> X</w:t>
       </w:r>
-      <w:commentRangeEnd w:id="2"/>
+      <w:commentRangeEnd w:id="11"/>
       <w:r>
         <w:rPr>
           <w:rStyle w:val="CommentReference"/>
         </w:rPr>
-        <w:commentReference w:id="2"/>
+        <w:commentReference w:id="11"/>
+      </w:r>
+      <w:commentRangeEnd w:id="12"/>
+      <w:r>
+        <w:rPr>
+          <w:rStyle w:val="CommentReference"/>
+        </w:rPr>
+        <w:commentReference w:id="12"/>
       </w:r>
     </w:p>
     <w:p>
@@ -454,6 +527,11 @@
       </w:r>
     </w:p>
     <w:p>
+      <w:pPr>
+        <w:rPr>
+          <w:ins w:id="13" w:author="Thompson, Austin" w:date="2025-07-21T12:47:00Z" w16du:dateUtc="2025-07-21T17:47:00Z"/>
+        </w:rPr>
+      </w:pPr>
       <w:r>
         <w:rPr>
           <w:b/>
@@ -471,26 +549,124 @@
       <w:r>
         <w:t xml:space="preserve"> </w:t>
       </w:r>
-      <w:commentRangeStart w:id="3"/>
+      <w:commentRangeStart w:id="14"/>
+      <w:commentRangeStart w:id="15"/>
       <w:r>
         <w:t>X</w:t>
       </w:r>
-      <w:commentRangeEnd w:id="3"/>
+      <w:commentRangeEnd w:id="14"/>
       <w:r>
         <w:rPr>
           <w:rStyle w:val="CommentReference"/>
         </w:rPr>
-        <w:commentReference w:id="3"/>
-      </w:r>
-    </w:p>
-    <w:p>
-      <w:r>
-        <w:br/>
-        <w:t>Figure 5 from the original version has been removed in this revision. I agree with Reviewer 1 that while the decision tree in the former Figure 5 does not constitute a framework, it is nonetheless useful. In my opinion, the decision tree clearly illustrates a strategy for sharing different types of data, and it helps clarify that “synthetic data” in this manuscript refers to synthetic analysis data—which is critical. I suggest reinstating Figure 5 but do not refer to it as a framework. It could be placed at the end of the first subsection of the Introduction (page 6, tracked changes version), where data sharing is discussed.</w:t>
-      </w:r>
-    </w:p>
-    <w:p>
-      <w:commentRangeStart w:id="4"/>
+        <w:commentReference w:id="14"/>
+      </w:r>
+      <w:commentRangeEnd w:id="15"/>
+      <w:r>
+        <w:rPr>
+          <w:rStyle w:val="CommentReference"/>
+        </w:rPr>
+        <w:commentReference w:id="15"/>
+      </w:r>
+    </w:p>
+    <w:p>
+      <w:ins w:id="16" w:author="Thompson, Austin" w:date="2025-07-21T12:47:00Z" w16du:dateUtc="2025-07-21T17:47:00Z">
+        <w:r>
+          <w:t xml:space="preserve">We have revised the introductory paragraph to </w:t>
+        </w:r>
+      </w:ins>
+      <w:ins w:id="17" w:author="Thompson, Austin" w:date="2025-07-21T13:00:00Z" w16du:dateUtc="2025-07-21T18:00:00Z">
+        <w:r>
+          <w:t xml:space="preserve">define </w:t>
+        </w:r>
+      </w:ins>
+      <w:ins w:id="18" w:author="Thompson, Austin" w:date="2025-07-21T13:01:00Z" w16du:dateUtc="2025-07-21T18:01:00Z">
+        <w:r>
+          <w:t>research transparency. It now reads as: “</w:t>
+        </w:r>
+        <w:r>
+          <w:t xml:space="preserve">Transparency and openness are fundamental tenets of science, </w:t>
+        </w:r>
+        <w:r>
+          <w:rPr>
+            <w:i/>
+            <w:iCs/>
+            <w:rPrChange w:id="19" w:author="Thompson, Austin" w:date="2025-07-21T13:01:00Z" w16du:dateUtc="2025-07-21T18:01:00Z">
+              <w:rPr/>
+            </w:rPrChange>
+          </w:rPr>
+          <w:t>with transparency referring to the ability of others to clearly understand how scientific conclusions were reached, including the data, methods, and analyses used (</w:t>
+        </w:r>
+        <w:proofErr w:type="spellStart"/>
+        <w:r>
+          <w:rPr>
+            <w:i/>
+            <w:iCs/>
+            <w:rPrChange w:id="20" w:author="Thompson, Austin" w:date="2025-07-21T13:01:00Z" w16du:dateUtc="2025-07-21T18:01:00Z">
+              <w:rPr/>
+            </w:rPrChange>
+          </w:rPr>
+          <w:t>Aguinis</w:t>
+        </w:r>
+        <w:proofErr w:type="spellEnd"/>
+        <w:r>
+          <w:rPr>
+            <w:i/>
+            <w:iCs/>
+            <w:rPrChange w:id="21" w:author="Thompson, Austin" w:date="2025-07-21T13:01:00Z" w16du:dateUtc="2025-07-21T18:01:00Z">
+              <w:rPr/>
+            </w:rPrChange>
+          </w:rPr>
+          <w:t xml:space="preserve"> et al., 2018). A key aspect of transparency is computational reproducibility,</w:t>
+        </w:r>
+        <w:r>
+          <w:t xml:space="preserve"> which refers to the ability to recreate a study’s results using the original data. Nowadays, </w:t>
+        </w:r>
+        <w:proofErr w:type="gramStart"/>
+        <w:r>
+          <w:t>the vast majority of</w:t>
+        </w:r>
+        <w:proofErr w:type="gramEnd"/>
+        <w:r>
+          <w:t xml:space="preserve"> scientific studies use some degree of computation in processing data, conducting descriptive or inferential statistics, and visualizing results. When these computations are reproducibl</w:t>
+        </w:r>
+      </w:ins>
+      <w:ins w:id="22" w:author="Thompson, Austin" w:date="2025-07-21T13:02:00Z" w16du:dateUtc="2025-07-21T18:02:00Z">
+        <w:r>
+          <w:t>e</w:t>
+        </w:r>
+      </w:ins>
+      <w:ins w:id="23" w:author="Thompson, Austin" w:date="2025-07-21T13:01:00Z" w16du:dateUtc="2025-07-21T18:01:00Z">
+        <w:r>
+          <w:t>, the transparency and confidence in findings are enhanced. Achieving computational reproducibility, however, requires authors to share their data. Both the National Institutes of Health and the National Science Foundation mandate data sharing and management plans to ensure that scientific data supporting a study is shared upon publication and aligns with FAIR (Findability, Accessibility, Interoperability, and Reuse) principles of digital assets (Watson et al., 2023; Wilkinson et al., 2016).</w:t>
+        </w:r>
+        <w:r>
+          <w:t>”</w:t>
+        </w:r>
+      </w:ins>
+    </w:p>
+    <w:p>
+      <w:r>
+        <w:br/>
+      </w:r>
+      <w:commentRangeStart w:id="24"/>
+      <w:r>
+        <w:t xml:space="preserve">Figure 5 </w:t>
+      </w:r>
+      <w:commentRangeEnd w:id="24"/>
+      <w:r>
+        <w:rPr>
+          <w:rStyle w:val="CommentReference"/>
+        </w:rPr>
+        <w:commentReference w:id="24"/>
+      </w:r>
+      <w:r>
+        <w:t>from the original version has been removed in this revision. I agree with Reviewer 1 that while the decision tree in the former Figure 5 does not constitute a framework, it is nonetheless useful. In my opinion, the decision tree clearly illustrates a strategy for sharing different types of data, and it helps clarify that “synthetic data” in this manuscript refers to synthetic analysis data—which is critical. I suggest reinstating Figure 5 but do not refer to it as a framework. It could be placed at the end of the first subsection of the Introduction (page 6, tracked changes version), where data sharing is discussed.</w:t>
+      </w:r>
+    </w:p>
+    <w:p>
+      <w:commentRangeStart w:id="25"/>
+      <w:commentRangeStart w:id="26"/>
       <w:r>
         <w:rPr>
           <w:b/>
@@ -499,12 +675,19 @@
         </w:rPr>
         <w:t>Response</w:t>
       </w:r>
-      <w:commentRangeEnd w:id="4"/>
+      <w:commentRangeEnd w:id="25"/>
       <w:r>
         <w:rPr>
           <w:rStyle w:val="CommentReference"/>
         </w:rPr>
-        <w:commentReference w:id="4"/>
+        <w:commentReference w:id="25"/>
+      </w:r>
+      <w:commentRangeEnd w:id="26"/>
+      <w:r>
+        <w:rPr>
+          <w:rStyle w:val="CommentReference"/>
+        </w:rPr>
+        <w:commentReference w:id="26"/>
       </w:r>
       <w:r>
         <w:rPr>
@@ -556,6 +739,9 @@
       </w:r>
       <w:r>
         <w:br/>
+      </w:r>
+      <w:r>
+        <w:lastRenderedPageBreak/>
         <w:t>Table 3 has a symbol display issue (some symbols are shown as rectangles), although they display correctly in the separate Word document. This appears to be a PDF generation issue—please check this carefully.</w:t>
       </w:r>
     </w:p>
@@ -591,7 +777,13 @@
       </w:r>
     </w:p>
     <w:p>
-      <w:commentRangeStart w:id="5"/>
+      <w:pPr>
+        <w:rPr>
+          <w:ins w:id="27" w:author="Thompson, Austin" w:date="2025-07-21T12:38:00Z" w16du:dateUtc="2025-07-21T17:38:00Z"/>
+        </w:rPr>
+      </w:pPr>
+      <w:commentRangeStart w:id="28"/>
+      <w:commentRangeStart w:id="29"/>
       <w:r>
         <w:rPr>
           <w:b/>
@@ -600,12 +792,19 @@
         </w:rPr>
         <w:t>Response</w:t>
       </w:r>
-      <w:commentRangeEnd w:id="5"/>
+      <w:commentRangeEnd w:id="28"/>
       <w:r>
         <w:rPr>
           <w:rStyle w:val="CommentReference"/>
         </w:rPr>
-        <w:commentReference w:id="5"/>
+        <w:commentReference w:id="28"/>
+      </w:r>
+      <w:commentRangeEnd w:id="29"/>
+      <w:r>
+        <w:rPr>
+          <w:rStyle w:val="CommentReference"/>
+        </w:rPr>
+        <w:commentReference w:id="29"/>
       </w:r>
       <w:r>
         <w:rPr>
@@ -616,6 +815,81 @@
       <w:r>
         <w:t xml:space="preserve"> X</w:t>
       </w:r>
+    </w:p>
+    <w:p>
+      <w:ins w:id="30" w:author="Thompson, Austin" w:date="2025-07-21T12:38:00Z" w16du:dateUtc="2025-07-21T17:38:00Z">
+        <w:r>
+          <w:t>Th</w:t>
+        </w:r>
+      </w:ins>
+      <w:ins w:id="31" w:author="Thompson, Austin" w:date="2025-07-21T12:39:00Z" w16du:dateUtc="2025-07-21T17:39:00Z">
+        <w:r>
+          <w:t>is paragraph has been revised for accuracy and clarity. It now reads as, “</w:t>
+        </w:r>
+        <w:r>
+          <w:t xml:space="preserve">For example, consider a dataset containing </w:t>
+        </w:r>
+        <w:r>
+          <w:t>four</w:t>
+        </w:r>
+        <w:r>
+          <w:t xml:space="preserve"> </w:t>
+        </w:r>
+        <w:r>
+          <w:t xml:space="preserve">variables: participant ID, </w:t>
+        </w:r>
+        <w:r>
+          <w:t xml:space="preserve">sex (categorical), </w:t>
+        </w:r>
+        <w:r>
+          <w:t>age</w:t>
+        </w:r>
+        <w:r>
+          <w:t xml:space="preserve"> (continuous), and weight (continuous)</w:t>
+        </w:r>
+        <w:r>
+          <w:t xml:space="preserve">. The process would begin by synthesizing </w:t>
+        </w:r>
+        <w:r>
+          <w:t xml:space="preserve">sex by estimating its distribution based on the original data and sampling synthetic values from that distribution. </w:t>
+        </w:r>
+        <w:r>
+          <w:t xml:space="preserve">Age would then be synthesized conditionally based on the synthetic </w:t>
+        </w:r>
+        <w:r>
+          <w:t>sex values</w:t>
+        </w:r>
+        <w:r>
+          <w:t xml:space="preserve">, </w:t>
+        </w:r>
+        <w:r>
+          <w:t>using a model that captures the relationship between sex and age in the original data</w:t>
+        </w:r>
+        <w:r>
+          <w:t xml:space="preserve">. Finally, weight would be synthesized conditionally on both </w:t>
+        </w:r>
+        <w:r>
+          <w:t>sex</w:t>
+        </w:r>
+        <w:r>
+          <w:t xml:space="preserve"> and age, </w:t>
+        </w:r>
+        <w:r>
+          <w:t>again based on relationships estimated from the observed data</w:t>
+        </w:r>
+        <w:r>
+          <w:t>.</w:t>
+        </w:r>
+        <w:r>
+          <w:t xml:space="preserve"> </w:t>
+        </w:r>
+        <w:r>
+          <w:t>Participant IDs, which serve only as identifiers and do not contain meaningful information, would be randomly assigned after data synthesis is complete.</w:t>
+        </w:r>
+        <w:r>
+          <w:t>”</w:t>
+        </w:r>
+      </w:ins>
       <w:r>
         <w:br/>
       </w:r>
@@ -646,11 +920,7 @@
         <w:t>We have included the following discussion on raw versus intermediate data in the discussion, as follows: “</w:t>
       </w:r>
       <w:r>
-        <w:t xml:space="preserve">It is important to highlight the many benefits of sharing either raw or intermediate data. Sharing these types of data enhances research transparency by enabling readers to re-analyze raw data for different purposes or reproduce the calculations behind analysis data. Different operational definitions or analysis steps are often a barrier to inclusion in a meta-analysis; therefore, sharing this type of data ensures that secondary analyses can be performed with alternate methodologies or operational definitions as the field progresses. In this sense, sharing raw or intermediate data facilitates the generation of new knowledge and accelerates scientific discovery. Despite </w:t>
-      </w:r>
-      <w:r>
-        <w:lastRenderedPageBreak/>
-        <w:t>its many benefits, there are instances where sharing raw or intermediate data may not be feasible. For example, researchers may not have obtained consent from participants for data sharing, or the institutional review board may impose project-specific guidelines that restrict sharing this type of data. In these instances, synthetic data fills an important gap by enhancing the transparency of analysis and methods workflows.</w:t>
+        <w:t>It is important to highlight the many benefits of sharing either raw or intermediate data. Sharing these types of data enhances research transparency by enabling readers to re-analyze raw data for different purposes or reproduce the calculations behind analysis data. Different operational definitions or analysis steps are often a barrier to inclusion in a meta-analysis; therefore, sharing this type of data ensures that secondary analyses can be performed with alternate methodologies or operational definitions as the field progresses. In this sense, sharing raw or intermediate data facilitates the generation of new knowledge and accelerates scientific discovery. Despite its many benefits, there are instances where sharing raw or intermediate data may not be feasible. For example, researchers may not have obtained consent from participants for data sharing, or the institutional review board may impose project-specific guidelines that restrict sharing this type of data. In these instances, synthetic data fills an important gap by enhancing the transparency of analysis and methods workflows.</w:t>
       </w:r>
       <w:r>
         <w:t>”</w:t>
@@ -699,6 +969,9 @@
       </w:r>
       <w:r>
         <w:br/>
+      </w:r>
+      <w:r>
+        <w:lastRenderedPageBreak/>
         <w:t xml:space="preserve"> 3. Justification/Rationale  </w:t>
       </w:r>
       <w:r>
@@ -776,11 +1049,7 @@
       </w:r>
       <w:r>
         <w:br/>
-        <w:t xml:space="preserve">(2) The inclusion of a SCED study is of clear benefit. However, I notice that it is not included in the supplemental material simulations. Second, while the synthpop package seems to </w:t>
-      </w:r>
-      <w:r>
-        <w:lastRenderedPageBreak/>
-        <w:t xml:space="preserve">have had difficulty reproducing the SCED data, in a Bayesian framework such as used by </w:t>
+        <w:t xml:space="preserve">(2) The inclusion of a SCED study is of clear benefit. However, I notice that it is not included in the supplemental material simulations. Second, while the synthpop package seems to have had difficulty reproducing the SCED data, in a Bayesian framework such as used by </w:t>
       </w:r>
       <w:proofErr w:type="spellStart"/>
       <w:r>
@@ -798,6 +1067,7 @@
           <w:bCs/>
           <w:u w:val="single"/>
         </w:rPr>
+        <w:lastRenderedPageBreak/>
         <w:t>Response</w:t>
       </w:r>
       <w:r>
@@ -927,7 +1197,7 @@
 </file>
 
 <file path=word/comments.xml><?xml version="1.0" encoding="utf-8"?>
-<w:comments xmlns:wpc="http://schemas.microsoft.com/office/word/2010/wordprocessingCanvas" xmlns:cx="http://schemas.microsoft.com/office/drawing/2014/chartex" xmlns:cx1="http://schemas.microsoft.com/office/drawing/2015/9/8/chartex" xmlns:cx2="http://schemas.microsoft.com/office/drawing/2015/10/21/chartex" xmlns:cx3="http://schemas.microsoft.com/office/drawing/2016/5/9/chartex" xmlns:cx4="http://schemas.microsoft.com/office/drawing/2016/5/10/chartex" xmlns:cx5="http://schemas.microsoft.com/office/drawing/2016/5/11/chartex" xmlns:cx6="http://schemas.microsoft.com/office/drawing/2016/5/12/chartex" xmlns:cx7="http://schemas.microsoft.com/office/drawing/2016/5/13/chartex" xmlns:cx8="http://schemas.microsoft.com/office/drawing/2016/5/14/chartex" xmlns:mc="http://schemas.openxmlformats.org/markup-compatibility/2006" xmlns:aink="http://schemas.microsoft.com/office/drawing/2016/ink" xmlns:am3d="http://schemas.microsoft.com/office/drawing/2017/model3d" xmlns:o="urn:schemas-microsoft-com:office:office" xmlns:oel="http://schemas.microsoft.com/office/2019/extlst" xmlns:r="http://schemas.openxmlformats.org/officeDocument/2006/relationships" xmlns:m="http://schemas.openxmlformats.org/officeDocument/2006/math" xmlns:v="urn:schemas-microsoft-com:vml" xmlns:wp14="http://schemas.microsoft.com/office/word/2010/wordprocessingDrawing" xmlns:wp="http://schemas.openxmlformats.org/drawingml/2006/wordprocessingDrawing" xmlns:w10="urn:schemas-microsoft-com:office:word" xmlns:w="http://schemas.openxmlformats.org/wordprocessingml/2006/main" xmlns:w14="http://schemas.microsoft.com/office/word/2010/wordml" xmlns:w15="http://schemas.microsoft.com/office/word/2012/wordml" xmlns:w16cex="http://schemas.microsoft.com/office/word/2018/wordml/cex" xmlns:w16cid="http://schemas.microsoft.com/office/word/2016/wordml/cid" xmlns:w16="http://schemas.microsoft.com/office/word/2018/wordml" xmlns:w16du="http://schemas.microsoft.com/office/word/2023/wordml/word16du" xmlns:w16sdtdh="http://schemas.microsoft.com/office/word/2020/wordml/sdtdatahash" xmlns:w16se="http://schemas.microsoft.com/office/word/2015/wordml/symex" xmlns:wpg="http://schemas.microsoft.com/office/word/2010/wordprocessingGroup" xmlns:wpi="http://schemas.microsoft.com/office/word/2010/wordprocessingInk" xmlns:wne="http://schemas.microsoft.com/office/word/2006/wordml" xmlns:wps="http://schemas.microsoft.com/office/word/2010/wordprocessingShape" mc:Ignorable="w14 w15 w16se w16cid w16 w16cex w16sdtdh w16du wp14">
+<w:comments xmlns:wpc="http://schemas.microsoft.com/office/word/2010/wordprocessingCanvas" xmlns:cx="http://schemas.microsoft.com/office/drawing/2014/chartex" xmlns:cx1="http://schemas.microsoft.com/office/drawing/2015/9/8/chartex" xmlns:cx2="http://schemas.microsoft.com/office/drawing/2015/10/21/chartex" xmlns:cx3="http://schemas.microsoft.com/office/drawing/2016/5/9/chartex" xmlns:cx4="http://schemas.microsoft.com/office/drawing/2016/5/10/chartex" xmlns:cx5="http://schemas.microsoft.com/office/drawing/2016/5/11/chartex" xmlns:cx6="http://schemas.microsoft.com/office/drawing/2016/5/12/chartex" xmlns:cx7="http://schemas.microsoft.com/office/drawing/2016/5/13/chartex" xmlns:cx8="http://schemas.microsoft.com/office/drawing/2016/5/14/chartex" xmlns:mc="http://schemas.openxmlformats.org/markup-compatibility/2006" xmlns:aink="http://schemas.microsoft.com/office/drawing/2016/ink" xmlns:am3d="http://schemas.microsoft.com/office/drawing/2017/model3d" xmlns:o="urn:schemas-microsoft-com:office:office" xmlns:oel="http://schemas.microsoft.com/office/2019/extlst" xmlns:r="http://schemas.openxmlformats.org/officeDocument/2006/relationships" xmlns:m="http://schemas.openxmlformats.org/officeDocument/2006/math" xmlns:v="urn:schemas-microsoft-com:vml" xmlns:wp14="http://schemas.microsoft.com/office/word/2010/wordprocessingDrawing" xmlns:wp="http://schemas.openxmlformats.org/drawingml/2006/wordprocessingDrawing" xmlns:w10="urn:schemas-microsoft-com:office:word" xmlns:w="http://schemas.openxmlformats.org/wordprocessingml/2006/main" xmlns:w14="http://schemas.microsoft.com/office/word/2010/wordml" xmlns:w15="http://schemas.microsoft.com/office/word/2012/wordml" xmlns:w16cex="http://schemas.microsoft.com/office/word/2018/wordml/cex" xmlns:w16cid="http://schemas.microsoft.com/office/word/2016/wordml/cid" xmlns:w16="http://schemas.microsoft.com/office/word/2018/wordml" xmlns:w16du="http://schemas.microsoft.com/office/word/2023/wordml/word16du" xmlns:w16sdtdh="http://schemas.microsoft.com/office/word/2020/wordml/sdtdatahash" xmlns:w16sdtfl="http://schemas.microsoft.com/office/word/2024/wordml/sdtformatlock" xmlns:w16se="http://schemas.microsoft.com/office/word/2015/wordml/symex" xmlns:wpg="http://schemas.microsoft.com/office/word/2010/wordprocessingGroup" xmlns:wpi="http://schemas.microsoft.com/office/word/2010/wordprocessingInk" xmlns:wne="http://schemas.microsoft.com/office/word/2006/wordml" xmlns:wps="http://schemas.microsoft.com/office/word/2010/wordprocessingShape" mc:Ignorable="w14 w15 w16se w16cid w16 w16cex w16sdtdh w16sdtfl w16du wp14">
   <w:comment w:id="0" w:author="jcb2271" w:date="2025-07-21T07:39:00Z" w:initials="JB">
     <w:p>
       <w:pPr>
@@ -977,19 +1247,11 @@
         <w:pStyle w:val="CommentText"/>
       </w:pPr>
       <w:r>
-        <w:t>I’m stuck on how to conceptualize a standardized effect size for the single subject study – they report their results in raw values, but we reported standardized for the stability results. Thoughts? I’ve drafted some code in the file ‘</w:t>
-      </w:r>
-      <w:proofErr w:type="spellStart"/>
-      <w:r>
-        <w:t>synthetic_manuscript_revision.qmd</w:t>
-      </w:r>
-      <w:proofErr w:type="spellEnd"/>
-      <w:r>
-        <w:t>’.</w:t>
+        <w:t>I’m stuck on how to conceptualize a standardized effect size for the single subject study – they report their results in raw values, but we reported standardized for the stability results. Thoughts? I’ve drafted some code in the file ‘synthetic_manuscript_revision.qmd’.</w:t>
       </w:r>
     </w:p>
   </w:comment>
-  <w:comment w:id="1" w:author="jcb2271" w:date="2025-07-14T12:44:00Z" w:initials="JB">
+  <w:comment w:id="2" w:author="jcb2271" w:date="2025-07-14T12:44:00Z" w:initials="JB">
     <w:p>
       <w:pPr>
         <w:pStyle w:val="CommentText"/>
@@ -1011,7 +1273,55 @@
       </w:r>
     </w:p>
   </w:comment>
-  <w:comment w:id="2" w:author="jcb2271" w:date="2025-07-14T12:45:00Z" w:initials="JB">
+  <w:comment w:id="3" w:author="Thompson, Austin" w:date="2025-07-21T11:38:00Z" w:initials="TA">
+    <w:p>
+      <w:r>
+        <w:rPr>
+          <w:rStyle w:val="CommentReference"/>
+        </w:rPr>
+        <w:annotationRef/>
+      </w:r>
+      <w:r>
+        <w:rPr>
+          <w:sz w:val="20"/>
+          <w:szCs w:val="20"/>
+        </w:rPr>
+        <w:t>I think he is trying to understand what level of data we're trying to test the utility of synthetic data.</w:t>
+      </w:r>
+    </w:p>
+    <w:p/>
+    <w:p>
+      <w:r>
+        <w:rPr>
+          <w:sz w:val="20"/>
+          <w:szCs w:val="20"/>
+        </w:rPr>
+        <w:t>I've specified that synthetic data can be used at any data level (right?), but that our study tests the utility specifically at the analysis-level (right??).</w:t>
+      </w:r>
+    </w:p>
+    <w:p/>
+    <w:p>
+      <w:r>
+        <w:rPr>
+          <w:sz w:val="20"/>
+          <w:szCs w:val="20"/>
+        </w:rPr>
+        <w:t>Does this ring true? Would we call the single case data "analysis-level" data?</w:t>
+      </w:r>
+    </w:p>
+    <w:p/>
+    <w:p>
+      <w:r>
+        <w:rPr>
+          <w:sz w:val="20"/>
+          <w:szCs w:val="20"/>
+        </w:rPr>
+        <w:t>I believe all the others are analytic datasets.</w:t>
+      </w:r>
+    </w:p>
+    <w:p/>
+  </w:comment>
+  <w:comment w:id="11" w:author="jcb2271" w:date="2025-07-14T12:45:00Z" w:initials="JB">
     <w:p>
       <w:pPr>
         <w:pStyle w:val="CommentText"/>
@@ -1057,7 +1367,44 @@
       </w:pPr>
     </w:p>
   </w:comment>
-  <w:comment w:id="3" w:author="jcb2271" w:date="2025-07-21T07:53:00Z" w:initials="JB">
+  <w:comment w:id="12" w:author="Thompson, Austin" w:date="2025-07-21T11:42:00Z" w:initials="TA">
+    <w:p>
+      <w:r>
+        <w:rPr>
+          <w:rStyle w:val="CommentReference"/>
+        </w:rPr>
+        <w:annotationRef/>
+      </w:r>
+      <w:r>
+        <w:rPr>
+          <w:sz w:val="20"/>
+          <w:szCs w:val="20"/>
+        </w:rPr>
+        <w:t>This wouldn't be directly getting at the editors comment, but what about something with computational reproducibility?</w:t>
+      </w:r>
+    </w:p>
+    <w:p/>
+    <w:p>
+      <w:r>
+        <w:rPr>
+          <w:sz w:val="20"/>
+          <w:szCs w:val="20"/>
+        </w:rPr>
+        <w:t>Using Synthetic Data in Communication Disorders to Promote Computational Reproducibility</w:t>
+      </w:r>
+    </w:p>
+    <w:p/>
+    <w:p>
+      <w:r>
+        <w:rPr>
+          <w:sz w:val="20"/>
+          <w:szCs w:val="20"/>
+        </w:rPr>
+        <w:t>Otherwise, I like your suggestion.</w:t>
+      </w:r>
+    </w:p>
+  </w:comment>
+  <w:comment w:id="14" w:author="jcb2271" w:date="2025-07-21T07:53:00Z" w:initials="JB">
     <w:p>
       <w:pPr>
         <w:pStyle w:val="CommentText"/>
@@ -1069,16 +1416,77 @@
         <w:annotationRef/>
       </w:r>
       <w:r>
-        <w:t xml:space="preserve">Ideas on how to make this more </w:t>
-      </w:r>
-      <w:proofErr w:type="gramStart"/>
-      <w:r>
-        <w:t>explicit?</w:t>
-      </w:r>
-      <w:proofErr w:type="gramEnd"/>
+        <w:t>Ideas on how to make this more explicit?</w:t>
+      </w:r>
     </w:p>
   </w:comment>
-  <w:comment w:id="4" w:author="jcb2271" w:date="2025-07-14T12:59:00Z" w:initials="JB">
+  <w:comment w:id="15" w:author="Thompson, Austin" w:date="2025-07-21T13:02:00Z" w:initials="TA">
+    <w:p>
+      <w:r>
+        <w:rPr>
+          <w:rStyle w:val="CommentReference"/>
+        </w:rPr>
+        <w:annotationRef/>
+      </w:r>
+      <w:r>
+        <w:rPr>
+          <w:sz w:val="20"/>
+          <w:szCs w:val="20"/>
+        </w:rPr>
+        <w:t>Such a silly thing to have to explain.</w:t>
+      </w:r>
+    </w:p>
+    <w:p/>
+    <w:p>
+      <w:r>
+        <w:rPr>
+          <w:sz w:val="20"/>
+          <w:szCs w:val="20"/>
+        </w:rPr>
+        <w:t>Here is the citation I used:</w:t>
+      </w:r>
+    </w:p>
+    <w:p>
+      <w:hyperlink r:id="rId1" w:history="1">
+        <w:r>
+          <w:rPr>
+            <w:rStyle w:val="Hyperlink"/>
+            <w:sz w:val="20"/>
+            <w:szCs w:val="20"/>
+          </w:rPr>
+          <w:t>https://journals.aom.org/doi/full/10.5465/annals.2016.0011</w:t>
+        </w:r>
+      </w:hyperlink>
+    </w:p>
+  </w:comment>
+  <w:comment w:id="24" w:author="Thompson, Austin" w:date="2025-07-21T12:37:00Z" w:initials="TA">
+    <w:p>
+      <w:r>
+        <w:rPr>
+          <w:rStyle w:val="CommentReference"/>
+        </w:rPr>
+        <w:annotationRef/>
+      </w:r>
+      <w:r>
+        <w:rPr>
+          <w:sz w:val="20"/>
+          <w:szCs w:val="20"/>
+        </w:rPr>
+        <w:t>Because this figure is no longer used in the discussion/call to action for data sharing, should we make the "Can I share my data? Yes, you likely can." less snarky?</w:t>
+      </w:r>
+    </w:p>
+    <w:p/>
+    <w:p>
+      <w:r>
+        <w:rPr>
+          <w:sz w:val="20"/>
+          <w:szCs w:val="20"/>
+        </w:rPr>
+        <w:t>Does it read as snarky?</w:t>
+      </w:r>
+    </w:p>
+  </w:comment>
+  <w:comment w:id="25" w:author="jcb2271" w:date="2025-07-14T12:59:00Z" w:initials="JB">
     <w:p>
       <w:pPr>
         <w:pStyle w:val="CommentText"/>
@@ -1107,7 +1515,24 @@
       </w:r>
     </w:p>
   </w:comment>
-  <w:comment w:id="5" w:author="jcb2271" w:date="2025-07-21T07:52:00Z" w:initials="JB">
+  <w:comment w:id="26" w:author="Thompson, Austin" w:date="2025-07-21T13:02:00Z" w:initials="TA">
+    <w:p>
+      <w:r>
+        <w:rPr>
+          <w:rStyle w:val="CommentReference"/>
+        </w:rPr>
+        <w:annotationRef/>
+      </w:r>
+      <w:r>
+        <w:rPr>
+          <w:sz w:val="20"/>
+          <w:szCs w:val="20"/>
+        </w:rPr>
+        <w:t>I like that. NOT a framework.</w:t>
+      </w:r>
+    </w:p>
+  </w:comment>
+  <w:comment w:id="28" w:author="jcb2271" w:date="2025-07-21T07:52:00Z" w:initials="JB">
     <w:p>
       <w:pPr>
         <w:pStyle w:val="CommentText"/>
@@ -1120,6 +1545,53 @@
       </w:r>
       <w:r>
         <w:t>Any ideas here on how to reframe this?</w:t>
+      </w:r>
+    </w:p>
+  </w:comment>
+  <w:comment w:id="29" w:author="Thompson, Austin" w:date="2025-07-21T12:31:00Z" w:initials="TA">
+    <w:p>
+      <w:r>
+        <w:rPr>
+          <w:rStyle w:val="CommentReference"/>
+        </w:rPr>
+        <w:annotationRef/>
+      </w:r>
+      <w:r>
+        <w:rPr>
+          <w:sz w:val="20"/>
+          <w:szCs w:val="20"/>
+        </w:rPr>
+        <w:t xml:space="preserve">Okay, I took a crack at rewriting this example. I used the paragraph in Section 2.1 of the synthpop article as a reference:  </w:t>
+      </w:r>
+      <w:hyperlink r:id="rId2" w:history="1">
+        <w:r>
+          <w:rPr>
+            <w:rStyle w:val="Hyperlink"/>
+            <w:sz w:val="20"/>
+            <w:szCs w:val="20"/>
+          </w:rPr>
+          <w:t>https://cran.r-project.org/web/packages/synthpop/vignettes/synthpop.pdf</w:t>
+        </w:r>
+      </w:hyperlink>
+    </w:p>
+    <w:p/>
+    <w:p>
+      <w:r>
+        <w:rPr>
+          <w:sz w:val="20"/>
+          <w:szCs w:val="20"/>
+        </w:rPr>
+        <w:t>I also added sex as a variable, to demonstrate how synthpop can model both categorical and continuous data.</w:t>
+      </w:r>
+    </w:p>
+    <w:p/>
+    <w:p>
+      <w:r>
+        <w:rPr>
+          <w:sz w:val="20"/>
+          <w:szCs w:val="20"/>
+        </w:rPr>
+        <w:t>I think the editor/reviewer is correct. The ID's aren't explicitly modeled or synthesized.</w:t>
       </w:r>
     </w:p>
   </w:comment>
@@ -1127,40 +1599,58 @@
 </file>
 
 <file path=word/commentsExtended.xml><?xml version="1.0" encoding="utf-8"?>
-<w15:commentsEx xmlns:wpc="http://schemas.microsoft.com/office/word/2010/wordprocessingCanvas" xmlns:cx="http://schemas.microsoft.com/office/drawing/2014/chartex" xmlns:cx1="http://schemas.microsoft.com/office/drawing/2015/9/8/chartex" xmlns:cx2="http://schemas.microsoft.com/office/drawing/2015/10/21/chartex" xmlns:cx3="http://schemas.microsoft.com/office/drawing/2016/5/9/chartex" xmlns:cx4="http://schemas.microsoft.com/office/drawing/2016/5/10/chartex" xmlns:cx5="http://schemas.microsoft.com/office/drawing/2016/5/11/chartex" xmlns:cx6="http://schemas.microsoft.com/office/drawing/2016/5/12/chartex" xmlns:cx7="http://schemas.microsoft.com/office/drawing/2016/5/13/chartex" xmlns:cx8="http://schemas.microsoft.com/office/drawing/2016/5/14/chartex" xmlns:mc="http://schemas.openxmlformats.org/markup-compatibility/2006" xmlns:aink="http://schemas.microsoft.com/office/drawing/2016/ink" xmlns:am3d="http://schemas.microsoft.com/office/drawing/2017/model3d" xmlns:o="urn:schemas-microsoft-com:office:office" xmlns:oel="http://schemas.microsoft.com/office/2019/extlst" xmlns:r="http://schemas.openxmlformats.org/officeDocument/2006/relationships" xmlns:m="http://schemas.openxmlformats.org/officeDocument/2006/math" xmlns:v="urn:schemas-microsoft-com:vml" xmlns:wp14="http://schemas.microsoft.com/office/word/2010/wordprocessingDrawing" xmlns:wp="http://schemas.openxmlformats.org/drawingml/2006/wordprocessingDrawing" xmlns:w10="urn:schemas-microsoft-com:office:word" xmlns:w="http://schemas.openxmlformats.org/wordprocessingml/2006/main" xmlns:w14="http://schemas.microsoft.com/office/word/2010/wordml" xmlns:w15="http://schemas.microsoft.com/office/word/2012/wordml" xmlns:w16cex="http://schemas.microsoft.com/office/word/2018/wordml/cex" xmlns:w16cid="http://schemas.microsoft.com/office/word/2016/wordml/cid" xmlns:w16="http://schemas.microsoft.com/office/word/2018/wordml" xmlns:w16du="http://schemas.microsoft.com/office/word/2023/wordml/word16du" xmlns:w16sdtdh="http://schemas.microsoft.com/office/word/2020/wordml/sdtdatahash" xmlns:w16se="http://schemas.microsoft.com/office/word/2015/wordml/symex" xmlns:wpg="http://schemas.microsoft.com/office/word/2010/wordprocessingGroup" xmlns:wpi="http://schemas.microsoft.com/office/word/2010/wordprocessingInk" xmlns:wne="http://schemas.microsoft.com/office/word/2006/wordml" xmlns:wps="http://schemas.microsoft.com/office/word/2010/wordprocessingShape" mc:Ignorable="w14 w15 w16se w16cid w16 w16cex w16sdtdh w16du wp14">
+<w15:commentsEx xmlns:wpc="http://schemas.microsoft.com/office/word/2010/wordprocessingCanvas" xmlns:cx="http://schemas.microsoft.com/office/drawing/2014/chartex" xmlns:cx1="http://schemas.microsoft.com/office/drawing/2015/9/8/chartex" xmlns:cx2="http://schemas.microsoft.com/office/drawing/2015/10/21/chartex" xmlns:cx3="http://schemas.microsoft.com/office/drawing/2016/5/9/chartex" xmlns:cx4="http://schemas.microsoft.com/office/drawing/2016/5/10/chartex" xmlns:cx5="http://schemas.microsoft.com/office/drawing/2016/5/11/chartex" xmlns:cx6="http://schemas.microsoft.com/office/drawing/2016/5/12/chartex" xmlns:cx7="http://schemas.microsoft.com/office/drawing/2016/5/13/chartex" xmlns:cx8="http://schemas.microsoft.com/office/drawing/2016/5/14/chartex" xmlns:mc="http://schemas.openxmlformats.org/markup-compatibility/2006" xmlns:aink="http://schemas.microsoft.com/office/drawing/2016/ink" xmlns:am3d="http://schemas.microsoft.com/office/drawing/2017/model3d" xmlns:o="urn:schemas-microsoft-com:office:office" xmlns:oel="http://schemas.microsoft.com/office/2019/extlst" xmlns:r="http://schemas.openxmlformats.org/officeDocument/2006/relationships" xmlns:m="http://schemas.openxmlformats.org/officeDocument/2006/math" xmlns:v="urn:schemas-microsoft-com:vml" xmlns:wp14="http://schemas.microsoft.com/office/word/2010/wordprocessingDrawing" xmlns:wp="http://schemas.openxmlformats.org/drawingml/2006/wordprocessingDrawing" xmlns:w10="urn:schemas-microsoft-com:office:word" xmlns:w="http://schemas.openxmlformats.org/wordprocessingml/2006/main" xmlns:w14="http://schemas.microsoft.com/office/word/2010/wordml" xmlns:w15="http://schemas.microsoft.com/office/word/2012/wordml" xmlns:w16cex="http://schemas.microsoft.com/office/word/2018/wordml/cex" xmlns:w16cid="http://schemas.microsoft.com/office/word/2016/wordml/cid" xmlns:w16="http://schemas.microsoft.com/office/word/2018/wordml" xmlns:w16du="http://schemas.microsoft.com/office/word/2023/wordml/word16du" xmlns:w16sdtdh="http://schemas.microsoft.com/office/word/2020/wordml/sdtdatahash" xmlns:w16sdtfl="http://schemas.microsoft.com/office/word/2024/wordml/sdtformatlock" xmlns:w16se="http://schemas.microsoft.com/office/word/2015/wordml/symex" xmlns:wpg="http://schemas.microsoft.com/office/word/2010/wordprocessingGroup" xmlns:wpi="http://schemas.microsoft.com/office/word/2010/wordprocessingInk" xmlns:wne="http://schemas.microsoft.com/office/word/2006/wordml" xmlns:wps="http://schemas.microsoft.com/office/word/2010/wordprocessingShape" mc:Ignorable="w14 w15 w16se w16cid w16 w16cex w16sdtdh w16sdtfl w16du wp14">
   <w15:commentEx w15:paraId="6CBD64DD" w15:done="0"/>
   <w15:commentEx w15:paraId="06C292B3" w15:done="0"/>
+  <w15:commentEx w15:paraId="39A2C364" w15:paraIdParent="06C292B3" w15:done="0"/>
   <w15:commentEx w15:paraId="729E1853" w15:done="0"/>
+  <w15:commentEx w15:paraId="525AF721" w15:paraIdParent="729E1853" w15:done="0"/>
   <w15:commentEx w15:paraId="6145AF08" w15:done="0"/>
+  <w15:commentEx w15:paraId="7E94D02A" w15:paraIdParent="6145AF08" w15:done="0"/>
+  <w15:commentEx w15:paraId="6A7090C5" w15:done="0"/>
   <w15:commentEx w15:paraId="7DC1FBF8" w15:done="0"/>
+  <w15:commentEx w15:paraId="7B2EA4D9" w15:paraIdParent="7DC1FBF8" w15:done="0"/>
   <w15:commentEx w15:paraId="6E610BAE" w15:done="0"/>
+  <w15:commentEx w15:paraId="4522B3C9" w15:paraIdParent="6E610BAE" w15:done="0"/>
 </w15:commentsEx>
 </file>
 
 <file path=word/commentsExtensible.xml><?xml version="1.0" encoding="utf-8"?>
-<w16cex:commentsExtensible xmlns:wpc="http://schemas.microsoft.com/office/word/2010/wordprocessingCanvas" xmlns:cx="http://schemas.microsoft.com/office/drawing/2014/chartex" xmlns:cx1="http://schemas.microsoft.com/office/drawing/2015/9/8/chartex" xmlns:cx2="http://schemas.microsoft.com/office/drawing/2015/10/21/chartex" xmlns:cx3="http://schemas.microsoft.com/office/drawing/2016/5/9/chartex" xmlns:cx4="http://schemas.microsoft.com/office/drawing/2016/5/10/chartex" xmlns:cx5="http://schemas.microsoft.com/office/drawing/2016/5/11/chartex" xmlns:cx6="http://schemas.microsoft.com/office/drawing/2016/5/12/chartex" xmlns:cx7="http://schemas.microsoft.com/office/drawing/2016/5/13/chartex" xmlns:cx8="http://schemas.microsoft.com/office/drawing/2016/5/14/chartex" xmlns:cr="http://schemas.microsoft.com/office/comments/2020/reactions" xmlns:mc="http://schemas.openxmlformats.org/markup-compatibility/2006" xmlns:aink="http://schemas.microsoft.com/office/drawing/2016/ink" xmlns:am3d="http://schemas.microsoft.com/office/drawing/2017/model3d" xmlns:o="urn:schemas-microsoft-com:office:office" xmlns:oel="http://schemas.microsoft.com/office/2019/extlst" xmlns:r="http://schemas.openxmlformats.org/officeDocument/2006/relationships" xmlns:m="http://schemas.openxmlformats.org/officeDocument/2006/math" xmlns:v="urn:schemas-microsoft-com:vml" xmlns:wp14="http://schemas.microsoft.com/office/word/2010/wordprocessingDrawing" xmlns:wp="http://schemas.openxmlformats.org/drawingml/2006/wordprocessingDrawing" xmlns:w10="urn:schemas-microsoft-com:office:word" xmlns:w="http://schemas.openxmlformats.org/wordprocessingml/2006/main" xmlns:w14="http://schemas.microsoft.com/office/word/2010/wordml" xmlns:w15="http://schemas.microsoft.com/office/word/2012/wordml" xmlns:w16cex="http://schemas.microsoft.com/office/word/2018/wordml/cex" xmlns:w16cid="http://schemas.microsoft.com/office/word/2016/wordml/cid" xmlns:w16="http://schemas.microsoft.com/office/word/2018/wordml" xmlns:w16du="http://schemas.microsoft.com/office/word/2023/wordml/word16du" xmlns:w16sdtdh="http://schemas.microsoft.com/office/word/2020/wordml/sdtdatahash" xmlns:w16se="http://schemas.microsoft.com/office/word/2015/wordml/symex" xmlns:wpg="http://schemas.microsoft.com/office/word/2010/wordprocessingGroup" xmlns:wpi="http://schemas.microsoft.com/office/word/2010/wordprocessingInk" xmlns:wne="http://schemas.microsoft.com/office/word/2006/wordml" xmlns:wps="http://schemas.microsoft.com/office/word/2010/wordprocessingShape" mc:Ignorable="w14 w15 w16se w16cid w16 w16cex w16sdtdh cr w16du wp14">
+<w16cex:commentsExtensible xmlns:wpc="http://schemas.microsoft.com/office/word/2010/wordprocessingCanvas" xmlns:cx="http://schemas.microsoft.com/office/drawing/2014/chartex" xmlns:cx1="http://schemas.microsoft.com/office/drawing/2015/9/8/chartex" xmlns:cx2="http://schemas.microsoft.com/office/drawing/2015/10/21/chartex" xmlns:cx3="http://schemas.microsoft.com/office/drawing/2016/5/9/chartex" xmlns:cx4="http://schemas.microsoft.com/office/drawing/2016/5/10/chartex" xmlns:cx5="http://schemas.microsoft.com/office/drawing/2016/5/11/chartex" xmlns:cx6="http://schemas.microsoft.com/office/drawing/2016/5/12/chartex" xmlns:cx7="http://schemas.microsoft.com/office/drawing/2016/5/13/chartex" xmlns:cx8="http://schemas.microsoft.com/office/drawing/2016/5/14/chartex" xmlns:cr="http://schemas.microsoft.com/office/comments/2020/reactions" xmlns:mc="http://schemas.openxmlformats.org/markup-compatibility/2006" xmlns:aink="http://schemas.microsoft.com/office/drawing/2016/ink" xmlns:am3d="http://schemas.microsoft.com/office/drawing/2017/model3d" xmlns:o="urn:schemas-microsoft-com:office:office" xmlns:oel="http://schemas.microsoft.com/office/2019/extlst" xmlns:r="http://schemas.openxmlformats.org/officeDocument/2006/relationships" xmlns:m="http://schemas.openxmlformats.org/officeDocument/2006/math" xmlns:v="urn:schemas-microsoft-com:vml" xmlns:wp14="http://schemas.microsoft.com/office/word/2010/wordprocessingDrawing" xmlns:wp="http://schemas.openxmlformats.org/drawingml/2006/wordprocessingDrawing" xmlns:w10="urn:schemas-microsoft-com:office:word" xmlns:w="http://schemas.openxmlformats.org/wordprocessingml/2006/main" xmlns:w14="http://schemas.microsoft.com/office/word/2010/wordml" xmlns:w15="http://schemas.microsoft.com/office/word/2012/wordml" xmlns:w16cex="http://schemas.microsoft.com/office/word/2018/wordml/cex" xmlns:w16cid="http://schemas.microsoft.com/office/word/2016/wordml/cid" xmlns:w16="http://schemas.microsoft.com/office/word/2018/wordml" xmlns:w16du="http://schemas.microsoft.com/office/word/2023/wordml/word16du" xmlns:w16sdtdh="http://schemas.microsoft.com/office/word/2020/wordml/sdtdatahash" xmlns:w16sdtfl="http://schemas.microsoft.com/office/word/2024/wordml/sdtformatlock" xmlns:w16se="http://schemas.microsoft.com/office/word/2015/wordml/symex" xmlns:wpg="http://schemas.microsoft.com/office/word/2010/wordprocessingGroup" xmlns:wpi="http://schemas.microsoft.com/office/word/2010/wordprocessingInk" xmlns:wne="http://schemas.microsoft.com/office/word/2006/wordml" xmlns:wps="http://schemas.microsoft.com/office/word/2010/wordprocessingShape" mc:Ignorable="w14 w15 w16se w16cid w16 w16cex w16sdtdh w16sdtfl cr w16du wp14">
   <w16cex:commentExtensible w16cex:durableId="615BAE59" w16cex:dateUtc="2025-07-21T11:39:00Z"/>
   <w16cex:commentExtensible w16cex:durableId="29DAD46D" w16cex:dateUtc="2025-07-14T16:44:00Z"/>
+  <w16cex:commentExtensible w16cex:durableId="688A6E2C" w16cex:dateUtc="2025-07-21T16:38:00Z"/>
   <w16cex:commentExtensible w16cex:durableId="71EE6F8A" w16cex:dateUtc="2025-07-14T16:45:00Z"/>
+  <w16cex:commentExtensible w16cex:durableId="730FD51E" w16cex:dateUtc="2025-07-21T16:42:00Z"/>
   <w16cex:commentExtensible w16cex:durableId="0ED8555C" w16cex:dateUtc="2025-07-21T11:53:00Z"/>
+  <w16cex:commentExtensible w16cex:durableId="6A20AD31" w16cex:dateUtc="2025-07-21T18:02:00Z"/>
+  <w16cex:commentExtensible w16cex:durableId="7EA219D1" w16cex:dateUtc="2025-07-21T17:37:00Z"/>
   <w16cex:commentExtensible w16cex:durableId="2DC392C9" w16cex:dateUtc="2025-07-14T16:59:00Z"/>
+  <w16cex:commentExtensible w16cex:durableId="4F37F10D" w16cex:dateUtc="2025-07-21T18:02:00Z"/>
   <w16cex:commentExtensible w16cex:durableId="16A3B44B" w16cex:dateUtc="2025-07-21T11:52:00Z"/>
+  <w16cex:commentExtensible w16cex:durableId="5B042CA1" w16cex:dateUtc="2025-07-21T17:31:00Z"/>
 </w16cex:commentsExtensible>
 </file>
 
 <file path=word/commentsIds.xml><?xml version="1.0" encoding="utf-8"?>
-<w16cid:commentsIds xmlns:wpc="http://schemas.microsoft.com/office/word/2010/wordprocessingCanvas" xmlns:cx="http://schemas.microsoft.com/office/drawing/2014/chartex" xmlns:cx1="http://schemas.microsoft.com/office/drawing/2015/9/8/chartex" xmlns:cx2="http://schemas.microsoft.com/office/drawing/2015/10/21/chartex" xmlns:cx3="http://schemas.microsoft.com/office/drawing/2016/5/9/chartex" xmlns:cx4="http://schemas.microsoft.com/office/drawing/2016/5/10/chartex" xmlns:cx5="http://schemas.microsoft.com/office/drawing/2016/5/11/chartex" xmlns:cx6="http://schemas.microsoft.com/office/drawing/2016/5/12/chartex" xmlns:cx7="http://schemas.microsoft.com/office/drawing/2016/5/13/chartex" xmlns:cx8="http://schemas.microsoft.com/office/drawing/2016/5/14/chartex" xmlns:mc="http://schemas.openxmlformats.org/markup-compatibility/2006" xmlns:aink="http://schemas.microsoft.com/office/drawing/2016/ink" xmlns:am3d="http://schemas.microsoft.com/office/drawing/2017/model3d" xmlns:o="urn:schemas-microsoft-com:office:office" xmlns:oel="http://schemas.microsoft.com/office/2019/extlst" xmlns:r="http://schemas.openxmlformats.org/officeDocument/2006/relationships" xmlns:m="http://schemas.openxmlformats.org/officeDocument/2006/math" xmlns:v="urn:schemas-microsoft-com:vml" xmlns:wp14="http://schemas.microsoft.com/office/word/2010/wordprocessingDrawing" xmlns:wp="http://schemas.openxmlformats.org/drawingml/2006/wordprocessingDrawing" xmlns:w10="urn:schemas-microsoft-com:office:word" xmlns:w="http://schemas.openxmlformats.org/wordprocessingml/2006/main" xmlns:w14="http://schemas.microsoft.com/office/word/2010/wordml" xmlns:w15="http://schemas.microsoft.com/office/word/2012/wordml" xmlns:w16cex="http://schemas.microsoft.com/office/word/2018/wordml/cex" xmlns:w16cid="http://schemas.microsoft.com/office/word/2016/wordml/cid" xmlns:w16="http://schemas.microsoft.com/office/word/2018/wordml" xmlns:w16du="http://schemas.microsoft.com/office/word/2023/wordml/word16du" xmlns:w16sdtdh="http://schemas.microsoft.com/office/word/2020/wordml/sdtdatahash" xmlns:w16se="http://schemas.microsoft.com/office/word/2015/wordml/symex" xmlns:wpg="http://schemas.microsoft.com/office/word/2010/wordprocessingGroup" xmlns:wpi="http://schemas.microsoft.com/office/word/2010/wordprocessingInk" xmlns:wne="http://schemas.microsoft.com/office/word/2006/wordml" xmlns:wps="http://schemas.microsoft.com/office/word/2010/wordprocessingShape" mc:Ignorable="w14 w15 w16se w16cid w16 w16cex w16sdtdh w16du wp14">
+<w16cid:commentsIds xmlns:wpc="http://schemas.microsoft.com/office/word/2010/wordprocessingCanvas" xmlns:cx="http://schemas.microsoft.com/office/drawing/2014/chartex" xmlns:cx1="http://schemas.microsoft.com/office/drawing/2015/9/8/chartex" xmlns:cx2="http://schemas.microsoft.com/office/drawing/2015/10/21/chartex" xmlns:cx3="http://schemas.microsoft.com/office/drawing/2016/5/9/chartex" xmlns:cx4="http://schemas.microsoft.com/office/drawing/2016/5/10/chartex" xmlns:cx5="http://schemas.microsoft.com/office/drawing/2016/5/11/chartex" xmlns:cx6="http://schemas.microsoft.com/office/drawing/2016/5/12/chartex" xmlns:cx7="http://schemas.microsoft.com/office/drawing/2016/5/13/chartex" xmlns:cx8="http://schemas.microsoft.com/office/drawing/2016/5/14/chartex" xmlns:mc="http://schemas.openxmlformats.org/markup-compatibility/2006" xmlns:aink="http://schemas.microsoft.com/office/drawing/2016/ink" xmlns:am3d="http://schemas.microsoft.com/office/drawing/2017/model3d" xmlns:o="urn:schemas-microsoft-com:office:office" xmlns:oel="http://schemas.microsoft.com/office/2019/extlst" xmlns:r="http://schemas.openxmlformats.org/officeDocument/2006/relationships" xmlns:m="http://schemas.openxmlformats.org/officeDocument/2006/math" xmlns:v="urn:schemas-microsoft-com:vml" xmlns:wp14="http://schemas.microsoft.com/office/word/2010/wordprocessingDrawing" xmlns:wp="http://schemas.openxmlformats.org/drawingml/2006/wordprocessingDrawing" xmlns:w10="urn:schemas-microsoft-com:office:word" xmlns:w="http://schemas.openxmlformats.org/wordprocessingml/2006/main" xmlns:w14="http://schemas.microsoft.com/office/word/2010/wordml" xmlns:w15="http://schemas.microsoft.com/office/word/2012/wordml" xmlns:w16cex="http://schemas.microsoft.com/office/word/2018/wordml/cex" xmlns:w16cid="http://schemas.microsoft.com/office/word/2016/wordml/cid" xmlns:w16="http://schemas.microsoft.com/office/word/2018/wordml" xmlns:w16du="http://schemas.microsoft.com/office/word/2023/wordml/word16du" xmlns:w16sdtdh="http://schemas.microsoft.com/office/word/2020/wordml/sdtdatahash" xmlns:w16sdtfl="http://schemas.microsoft.com/office/word/2024/wordml/sdtformatlock" xmlns:w16se="http://schemas.microsoft.com/office/word/2015/wordml/symex" xmlns:wpg="http://schemas.microsoft.com/office/word/2010/wordprocessingGroup" xmlns:wpi="http://schemas.microsoft.com/office/word/2010/wordprocessingInk" xmlns:wne="http://schemas.microsoft.com/office/word/2006/wordml" xmlns:wps="http://schemas.microsoft.com/office/word/2010/wordprocessingShape" mc:Ignorable="w14 w15 w16se w16cid w16 w16cex w16sdtdh w16sdtfl w16du wp14">
   <w16cid:commentId w16cid:paraId="6CBD64DD" w16cid:durableId="615BAE59"/>
   <w16cid:commentId w16cid:paraId="06C292B3" w16cid:durableId="29DAD46D"/>
+  <w16cid:commentId w16cid:paraId="39A2C364" w16cid:durableId="688A6E2C"/>
   <w16cid:commentId w16cid:paraId="729E1853" w16cid:durableId="71EE6F8A"/>
+  <w16cid:commentId w16cid:paraId="525AF721" w16cid:durableId="730FD51E"/>
   <w16cid:commentId w16cid:paraId="6145AF08" w16cid:durableId="0ED8555C"/>
+  <w16cid:commentId w16cid:paraId="7E94D02A" w16cid:durableId="6A20AD31"/>
+  <w16cid:commentId w16cid:paraId="6A7090C5" w16cid:durableId="7EA219D1"/>
   <w16cid:commentId w16cid:paraId="7DC1FBF8" w16cid:durableId="2DC392C9"/>
+  <w16cid:commentId w16cid:paraId="7B2EA4D9" w16cid:durableId="4F37F10D"/>
   <w16cid:commentId w16cid:paraId="6E610BAE" w16cid:durableId="16A3B44B"/>
+  <w16cid:commentId w16cid:paraId="4522B3C9" w16cid:durableId="5B042CA1"/>
 </w16cid:commentsIds>
 </file>
 
 <file path=word/numbering.xml><?xml version="1.0" encoding="utf-8"?>
-<w:numbering xmlns:wpc="http://schemas.microsoft.com/office/word/2010/wordprocessingCanvas" xmlns:cx="http://schemas.microsoft.com/office/drawing/2014/chartex" xmlns:cx1="http://schemas.microsoft.com/office/drawing/2015/9/8/chartex" xmlns:cx2="http://schemas.microsoft.com/office/drawing/2015/10/21/chartex" xmlns:cx3="http://schemas.microsoft.com/office/drawing/2016/5/9/chartex" xmlns:cx4="http://schemas.microsoft.com/office/drawing/2016/5/10/chartex" xmlns:cx5="http://schemas.microsoft.com/office/drawing/2016/5/11/chartex" xmlns:cx6="http://schemas.microsoft.com/office/drawing/2016/5/12/chartex" xmlns:cx7="http://schemas.microsoft.com/office/drawing/2016/5/13/chartex" xmlns:cx8="http://schemas.microsoft.com/office/drawing/2016/5/14/chartex" xmlns:mc="http://schemas.openxmlformats.org/markup-compatibility/2006" xmlns:aink="http://schemas.microsoft.com/office/drawing/2016/ink" xmlns:am3d="http://schemas.microsoft.com/office/drawing/2017/model3d" xmlns:o="urn:schemas-microsoft-com:office:office" xmlns:oel="http://schemas.microsoft.com/office/2019/extlst" xmlns:r="http://schemas.openxmlformats.org/officeDocument/2006/relationships" xmlns:m="http://schemas.openxmlformats.org/officeDocument/2006/math" xmlns:v="urn:schemas-microsoft-com:vml" xmlns:wp14="http://schemas.microsoft.com/office/word/2010/wordprocessingDrawing" xmlns:wp="http://schemas.openxmlformats.org/drawingml/2006/wordprocessingDrawing" xmlns:w10="urn:schemas-microsoft-com:office:word" xmlns:w="http://schemas.openxmlformats.org/wordprocessingml/2006/main" xmlns:w14="http://schemas.microsoft.com/office/word/2010/wordml" xmlns:w15="http://schemas.microsoft.com/office/word/2012/wordml" xmlns:w16cex="http://schemas.microsoft.com/office/word/2018/wordml/cex" xmlns:w16cid="http://schemas.microsoft.com/office/word/2016/wordml/cid" xmlns:w16="http://schemas.microsoft.com/office/word/2018/wordml" xmlns:w16du="http://schemas.microsoft.com/office/word/2023/wordml/word16du" xmlns:w16sdtdh="http://schemas.microsoft.com/office/word/2020/wordml/sdtdatahash" xmlns:w16se="http://schemas.microsoft.com/office/word/2015/wordml/symex" xmlns:wpg="http://schemas.microsoft.com/office/word/2010/wordprocessingGroup" xmlns:wpi="http://schemas.microsoft.com/office/word/2010/wordprocessingInk" xmlns:wne="http://schemas.microsoft.com/office/word/2006/wordml" xmlns:wps="http://schemas.microsoft.com/office/word/2010/wordprocessingShape" mc:Ignorable="w14 w15 w16se w16cid w16 w16cex w16sdtdh w16du wp14">
+<w:numbering xmlns:wpc="http://schemas.microsoft.com/office/word/2010/wordprocessingCanvas" xmlns:cx="http://schemas.microsoft.com/office/drawing/2014/chartex" xmlns:cx1="http://schemas.microsoft.com/office/drawing/2015/9/8/chartex" xmlns:cx2="http://schemas.microsoft.com/office/drawing/2015/10/21/chartex" xmlns:cx3="http://schemas.microsoft.com/office/drawing/2016/5/9/chartex" xmlns:cx4="http://schemas.microsoft.com/office/drawing/2016/5/10/chartex" xmlns:cx5="http://schemas.microsoft.com/office/drawing/2016/5/11/chartex" xmlns:cx6="http://schemas.microsoft.com/office/drawing/2016/5/12/chartex" xmlns:cx7="http://schemas.microsoft.com/office/drawing/2016/5/13/chartex" xmlns:cx8="http://schemas.microsoft.com/office/drawing/2016/5/14/chartex" xmlns:mc="http://schemas.openxmlformats.org/markup-compatibility/2006" xmlns:aink="http://schemas.microsoft.com/office/drawing/2016/ink" xmlns:am3d="http://schemas.microsoft.com/office/drawing/2017/model3d" xmlns:o="urn:schemas-microsoft-com:office:office" xmlns:oel="http://schemas.microsoft.com/office/2019/extlst" xmlns:r="http://schemas.openxmlformats.org/officeDocument/2006/relationships" xmlns:m="http://schemas.openxmlformats.org/officeDocument/2006/math" xmlns:v="urn:schemas-microsoft-com:vml" xmlns:wp14="http://schemas.microsoft.com/office/word/2010/wordprocessingDrawing" xmlns:wp="http://schemas.openxmlformats.org/drawingml/2006/wordprocessingDrawing" xmlns:w10="urn:schemas-microsoft-com:office:word" xmlns:w="http://schemas.openxmlformats.org/wordprocessingml/2006/main" xmlns:w14="http://schemas.microsoft.com/office/word/2010/wordml" xmlns:w15="http://schemas.microsoft.com/office/word/2012/wordml" xmlns:w16cex="http://schemas.microsoft.com/office/word/2018/wordml/cex" xmlns:w16cid="http://schemas.microsoft.com/office/word/2016/wordml/cid" xmlns:w16="http://schemas.microsoft.com/office/word/2018/wordml" xmlns:w16du="http://schemas.microsoft.com/office/word/2023/wordml/word16du" xmlns:w16sdtdh="http://schemas.microsoft.com/office/word/2020/wordml/sdtdatahash" xmlns:w16sdtfl="http://schemas.microsoft.com/office/word/2024/wordml/sdtformatlock" xmlns:w16se="http://schemas.microsoft.com/office/word/2015/wordml/symex" xmlns:wpg="http://schemas.microsoft.com/office/word/2010/wordprocessingGroup" xmlns:wpi="http://schemas.microsoft.com/office/word/2010/wordprocessingInk" xmlns:wne="http://schemas.microsoft.com/office/word/2006/wordml" xmlns:wps="http://schemas.microsoft.com/office/word/2010/wordprocessingShape" mc:Ignorable="w14 w15 w16se w16cid w16 w16cex w16sdtdh w16sdtfl w16du wp14">
   <w:abstractNum w:abstractNumId="0" w15:restartNumberingAfterBreak="0">
     <w:nsid w:val="515F7019"/>
     <w:multiLevelType w:val="hybridMultilevel"/>
@@ -1280,15 +1770,18 @@
 </file>
 
 <file path=word/people.xml><?xml version="1.0" encoding="utf-8"?>
-<w15:people xmlns:wpc="http://schemas.microsoft.com/office/word/2010/wordprocessingCanvas" xmlns:cx="http://schemas.microsoft.com/office/drawing/2014/chartex" xmlns:cx1="http://schemas.microsoft.com/office/drawing/2015/9/8/chartex" xmlns:cx2="http://schemas.microsoft.com/office/drawing/2015/10/21/chartex" xmlns:cx3="http://schemas.microsoft.com/office/drawing/2016/5/9/chartex" xmlns:cx4="http://schemas.microsoft.com/office/drawing/2016/5/10/chartex" xmlns:cx5="http://schemas.microsoft.com/office/drawing/2016/5/11/chartex" xmlns:cx6="http://schemas.microsoft.com/office/drawing/2016/5/12/chartex" xmlns:cx7="http://schemas.microsoft.com/office/drawing/2016/5/13/chartex" xmlns:cx8="http://schemas.microsoft.com/office/drawing/2016/5/14/chartex" xmlns:mc="http://schemas.openxmlformats.org/markup-compatibility/2006" xmlns:aink="http://schemas.microsoft.com/office/drawing/2016/ink" xmlns:am3d="http://schemas.microsoft.com/office/drawing/2017/model3d" xmlns:o="urn:schemas-microsoft-com:office:office" xmlns:oel="http://schemas.microsoft.com/office/2019/extlst" xmlns:r="http://schemas.openxmlformats.org/officeDocument/2006/relationships" xmlns:m="http://schemas.openxmlformats.org/officeDocument/2006/math" xmlns:v="urn:schemas-microsoft-com:vml" xmlns:wp14="http://schemas.microsoft.com/office/word/2010/wordprocessingDrawing" xmlns:wp="http://schemas.openxmlformats.org/drawingml/2006/wordprocessingDrawing" xmlns:w10="urn:schemas-microsoft-com:office:word" xmlns:w="http://schemas.openxmlformats.org/wordprocessingml/2006/main" xmlns:w14="http://schemas.microsoft.com/office/word/2010/wordml" xmlns:w15="http://schemas.microsoft.com/office/word/2012/wordml" xmlns:w16cex="http://schemas.microsoft.com/office/word/2018/wordml/cex" xmlns:w16cid="http://schemas.microsoft.com/office/word/2016/wordml/cid" xmlns:w16="http://schemas.microsoft.com/office/word/2018/wordml" xmlns:w16du="http://schemas.microsoft.com/office/word/2023/wordml/word16du" xmlns:w16sdtdh="http://schemas.microsoft.com/office/word/2020/wordml/sdtdatahash" xmlns:w16se="http://schemas.microsoft.com/office/word/2015/wordml/symex" xmlns:wpg="http://schemas.microsoft.com/office/word/2010/wordprocessingGroup" xmlns:wpi="http://schemas.microsoft.com/office/word/2010/wordprocessingInk" xmlns:wne="http://schemas.microsoft.com/office/word/2006/wordml" xmlns:wps="http://schemas.microsoft.com/office/word/2010/wordprocessingShape" mc:Ignorable="w14 w15 w16se w16cid w16 w16cex w16sdtdh w16du wp14">
+<w15:people xmlns:wpc="http://schemas.microsoft.com/office/word/2010/wordprocessingCanvas" xmlns:cx="http://schemas.microsoft.com/office/drawing/2014/chartex" xmlns:cx1="http://schemas.microsoft.com/office/drawing/2015/9/8/chartex" xmlns:cx2="http://schemas.microsoft.com/office/drawing/2015/10/21/chartex" xmlns:cx3="http://schemas.microsoft.com/office/drawing/2016/5/9/chartex" xmlns:cx4="http://schemas.microsoft.com/office/drawing/2016/5/10/chartex" xmlns:cx5="http://schemas.microsoft.com/office/drawing/2016/5/11/chartex" xmlns:cx6="http://schemas.microsoft.com/office/drawing/2016/5/12/chartex" xmlns:cx7="http://schemas.microsoft.com/office/drawing/2016/5/13/chartex" xmlns:cx8="http://schemas.microsoft.com/office/drawing/2016/5/14/chartex" xmlns:mc="http://schemas.openxmlformats.org/markup-compatibility/2006" xmlns:aink="http://schemas.microsoft.com/office/drawing/2016/ink" xmlns:am3d="http://schemas.microsoft.com/office/drawing/2017/model3d" xmlns:o="urn:schemas-microsoft-com:office:office" xmlns:oel="http://schemas.microsoft.com/office/2019/extlst" xmlns:r="http://schemas.openxmlformats.org/officeDocument/2006/relationships" xmlns:m="http://schemas.openxmlformats.org/officeDocument/2006/math" xmlns:v="urn:schemas-microsoft-com:vml" xmlns:wp14="http://schemas.microsoft.com/office/word/2010/wordprocessingDrawing" xmlns:wp="http://schemas.openxmlformats.org/drawingml/2006/wordprocessingDrawing" xmlns:w10="urn:schemas-microsoft-com:office:word" xmlns:w="http://schemas.openxmlformats.org/wordprocessingml/2006/main" xmlns:w14="http://schemas.microsoft.com/office/word/2010/wordml" xmlns:w15="http://schemas.microsoft.com/office/word/2012/wordml" xmlns:w16cex="http://schemas.microsoft.com/office/word/2018/wordml/cex" xmlns:w16cid="http://schemas.microsoft.com/office/word/2016/wordml/cid" xmlns:w16="http://schemas.microsoft.com/office/word/2018/wordml" xmlns:w16du="http://schemas.microsoft.com/office/word/2023/wordml/word16du" xmlns:w16sdtdh="http://schemas.microsoft.com/office/word/2020/wordml/sdtdatahash" xmlns:w16sdtfl="http://schemas.microsoft.com/office/word/2024/wordml/sdtformatlock" xmlns:w16se="http://schemas.microsoft.com/office/word/2015/wordml/symex" xmlns:wpg="http://schemas.microsoft.com/office/word/2010/wordprocessingGroup" xmlns:wpi="http://schemas.microsoft.com/office/word/2010/wordprocessingInk" xmlns:wne="http://schemas.microsoft.com/office/word/2006/wordml" xmlns:wps="http://schemas.microsoft.com/office/word/2010/wordprocessingShape" mc:Ignorable="w14 w15 w16se w16cid w16 w16cex w16sdtdh w16sdtfl w16du wp14">
   <w15:person w15:author="jcb2271">
     <w15:presenceInfo w15:providerId="AD" w15:userId="S::jcb2271@tc.columbia.edu::4dce359e-aca9-4c69-b9f0-ee4201aaee50"/>
+  </w15:person>
+  <w15:person w15:author="Thompson, Austin">
+    <w15:presenceInfo w15:providerId="AD" w15:userId="S::athomp27@CougarNet.UH.EDU::ec9c86a4-5946-42f9-a9f0-e188a65fcff8"/>
   </w15:person>
 </w15:people>
 </file>
 
 <file path=word/styles.xml><?xml version="1.0" encoding="utf-8"?>
-<w:styles xmlns:mc="http://schemas.openxmlformats.org/markup-compatibility/2006" xmlns:r="http://schemas.openxmlformats.org/officeDocument/2006/relationships" xmlns:w="http://schemas.openxmlformats.org/wordprocessingml/2006/main" xmlns:w14="http://schemas.microsoft.com/office/word/2010/wordml" xmlns:w15="http://schemas.microsoft.com/office/word/2012/wordml" xmlns:w16cex="http://schemas.microsoft.com/office/word/2018/wordml/cex" xmlns:w16cid="http://schemas.microsoft.com/office/word/2016/wordml/cid" xmlns:w16="http://schemas.microsoft.com/office/word/2018/wordml" xmlns:w16du="http://schemas.microsoft.com/office/word/2023/wordml/word16du" xmlns:w16sdtdh="http://schemas.microsoft.com/office/word/2020/wordml/sdtdatahash" xmlns:w16se="http://schemas.microsoft.com/office/word/2015/wordml/symex" mc:Ignorable="w14 w15 w16se w16cid w16 w16cex w16sdtdh w16du">
+<w:styles xmlns:mc="http://schemas.openxmlformats.org/markup-compatibility/2006" xmlns:r="http://schemas.openxmlformats.org/officeDocument/2006/relationships" xmlns:w="http://schemas.openxmlformats.org/wordprocessingml/2006/main" xmlns:w14="http://schemas.microsoft.com/office/word/2010/wordml" xmlns:w15="http://schemas.microsoft.com/office/word/2012/wordml" xmlns:w16cex="http://schemas.microsoft.com/office/word/2018/wordml/cex" xmlns:w16cid="http://schemas.microsoft.com/office/word/2016/wordml/cid" xmlns:w16="http://schemas.microsoft.com/office/word/2018/wordml" xmlns:w16du="http://schemas.microsoft.com/office/word/2023/wordml/word16du" xmlns:w16sdtdh="http://schemas.microsoft.com/office/word/2020/wordml/sdtdatahash" xmlns:w16sdtfl="http://schemas.microsoft.com/office/word/2024/wordml/sdtformatlock" xmlns:w16se="http://schemas.microsoft.com/office/word/2015/wordml/symex" mc:Ignorable="w14 w15 w16se w16cid w16 w16cex w16sdtdh w16sdtfl w16du">
   <w:docDefaults>
     <w:rPrDefault>
       <w:rPr>
@@ -1884,6 +2377,7 @@
   <w:style w:type="character" w:default="1" w:styleId="DefaultParagraphFont">
     <w:name w:val="Default Paragraph Font"/>
     <w:uiPriority w:val="1"/>
+    <w:semiHidden/>
     <w:unhideWhenUsed/>
   </w:style>
   <w:style w:type="table" w:default="1" w:styleId="TableNormal">
@@ -2282,6 +2776,36 @@
     <w:uiPriority w:val="99"/>
     <w:semiHidden/>
     <w:rsid w:val="00E26CA2"/>
+  </w:style>
+  <w:style w:type="paragraph" w:styleId="Revision">
+    <w:name w:val="Revision"/>
+    <w:hidden/>
+    <w:uiPriority w:val="99"/>
+    <w:semiHidden/>
+    <w:rsid w:val="008A6CCC"/>
+  </w:style>
+  <w:style w:type="character" w:styleId="Hyperlink">
+    <w:name w:val="Hyperlink"/>
+    <w:basedOn w:val="DefaultParagraphFont"/>
+    <w:uiPriority w:val="99"/>
+    <w:unhideWhenUsed/>
+    <w:rsid w:val="001D60E8"/>
+    <w:rPr>
+      <w:color w:val="467886" w:themeColor="hyperlink"/>
+      <w:u w:val="single"/>
+    </w:rPr>
+  </w:style>
+  <w:style w:type="character" w:styleId="UnresolvedMention">
+    <w:name w:val="Unresolved Mention"/>
+    <w:basedOn w:val="DefaultParagraphFont"/>
+    <w:uiPriority w:val="99"/>
+    <w:semiHidden/>
+    <w:unhideWhenUsed/>
+    <w:rsid w:val="001D60E8"/>
+    <w:rPr>
+      <w:color w:val="605E5C"/>
+      <w:shd w:val="clear" w:color="auto" w:fill="E1DFDD"/>
+    </w:rPr>
   </w:style>
 </w:styles>
 </file>

</xml_diff>

<commit_message>
Adding SCED simulation code
</commit_message>
<xml_diff>
--- a/Revision 2/synthetic-response-reviewers-round2.docx
+++ b/Revision 2/synthetic-response-reviewers-round2.docx
@@ -1,6 +1,6 @@
 
 <file path=word/document.xml><?xml version="1.0" encoding="utf-8"?>
-<w:document xmlns:wpc="http://schemas.microsoft.com/office/word/2010/wordprocessingCanvas" xmlns:cx="http://schemas.microsoft.com/office/drawing/2014/chartex" xmlns:cx1="http://schemas.microsoft.com/office/drawing/2015/9/8/chartex" xmlns:cx2="http://schemas.microsoft.com/office/drawing/2015/10/21/chartex" xmlns:cx3="http://schemas.microsoft.com/office/drawing/2016/5/9/chartex" xmlns:cx4="http://schemas.microsoft.com/office/drawing/2016/5/10/chartex" xmlns:cx5="http://schemas.microsoft.com/office/drawing/2016/5/11/chartex" xmlns:cx6="http://schemas.microsoft.com/office/drawing/2016/5/12/chartex" xmlns:cx7="http://schemas.microsoft.com/office/drawing/2016/5/13/chartex" xmlns:cx8="http://schemas.microsoft.com/office/drawing/2016/5/14/chartex" xmlns:mc="http://schemas.openxmlformats.org/markup-compatibility/2006" xmlns:aink="http://schemas.microsoft.com/office/drawing/2016/ink" xmlns:am3d="http://schemas.microsoft.com/office/drawing/2017/model3d" xmlns:o="urn:schemas-microsoft-com:office:office" xmlns:oel="http://schemas.microsoft.com/office/2019/extlst" xmlns:r="http://schemas.openxmlformats.org/officeDocument/2006/relationships" xmlns:m="http://schemas.openxmlformats.org/officeDocument/2006/math" xmlns:v="urn:schemas-microsoft-com:vml" xmlns:wp14="http://schemas.microsoft.com/office/word/2010/wordprocessingDrawing" xmlns:wp="http://schemas.openxmlformats.org/drawingml/2006/wordprocessingDrawing" xmlns:w10="urn:schemas-microsoft-com:office:word" xmlns:w="http://schemas.openxmlformats.org/wordprocessingml/2006/main" xmlns:w14="http://schemas.microsoft.com/office/word/2010/wordml" xmlns:w15="http://schemas.microsoft.com/office/word/2012/wordml" xmlns:w16cex="http://schemas.microsoft.com/office/word/2018/wordml/cex" xmlns:w16cid="http://schemas.microsoft.com/office/word/2016/wordml/cid" xmlns:w16="http://schemas.microsoft.com/office/word/2018/wordml" xmlns:w16du="http://schemas.microsoft.com/office/word/2023/wordml/word16du" xmlns:w16sdtdh="http://schemas.microsoft.com/office/word/2020/wordml/sdtdatahash" xmlns:w16sdtfl="http://schemas.microsoft.com/office/word/2024/wordml/sdtformatlock" xmlns:w16se="http://schemas.microsoft.com/office/word/2015/wordml/symex" xmlns:wpg="http://schemas.microsoft.com/office/word/2010/wordprocessingGroup" xmlns:wpi="http://schemas.microsoft.com/office/word/2010/wordprocessingInk" xmlns:wne="http://schemas.microsoft.com/office/word/2006/wordml" xmlns:wps="http://schemas.microsoft.com/office/word/2010/wordprocessingShape" mc:Ignorable="w14 w15 w16se w16cid w16 w16cex w16sdtdh w16sdtfl w16du wp14">
+<w:document xmlns:wpc="http://schemas.microsoft.com/office/word/2010/wordprocessingCanvas" xmlns:cx="http://schemas.microsoft.com/office/drawing/2014/chartex" xmlns:cx1="http://schemas.microsoft.com/office/drawing/2015/9/8/chartex" xmlns:cx2="http://schemas.microsoft.com/office/drawing/2015/10/21/chartex" xmlns:cx3="http://schemas.microsoft.com/office/drawing/2016/5/9/chartex" xmlns:cx4="http://schemas.microsoft.com/office/drawing/2016/5/10/chartex" xmlns:cx5="http://schemas.microsoft.com/office/drawing/2016/5/11/chartex" xmlns:cx6="http://schemas.microsoft.com/office/drawing/2016/5/12/chartex" xmlns:cx7="http://schemas.microsoft.com/office/drawing/2016/5/13/chartex" xmlns:cx8="http://schemas.microsoft.com/office/drawing/2016/5/14/chartex" xmlns:mc="http://schemas.openxmlformats.org/markup-compatibility/2006" xmlns:aink="http://schemas.microsoft.com/office/drawing/2016/ink" xmlns:am3d="http://schemas.microsoft.com/office/drawing/2017/model3d" xmlns:o="urn:schemas-microsoft-com:office:office" xmlns:oel="http://schemas.microsoft.com/office/2019/extlst" xmlns:r="http://schemas.openxmlformats.org/officeDocument/2006/relationships" xmlns:m="http://schemas.openxmlformats.org/officeDocument/2006/math" xmlns:v="urn:schemas-microsoft-com:vml" xmlns:wp14="http://schemas.microsoft.com/office/word/2010/wordprocessingDrawing" xmlns:wp="http://schemas.openxmlformats.org/drawingml/2006/wordprocessingDrawing" xmlns:w10="urn:schemas-microsoft-com:office:word" xmlns:w="http://schemas.openxmlformats.org/wordprocessingml/2006/main" xmlns:w14="http://schemas.microsoft.com/office/word/2010/wordml" xmlns:w15="http://schemas.microsoft.com/office/word/2012/wordml" xmlns:w16cex="http://schemas.microsoft.com/office/word/2018/wordml/cex" xmlns:w16cid="http://schemas.microsoft.com/office/word/2016/wordml/cid" xmlns:w16="http://schemas.microsoft.com/office/word/2018/wordml" xmlns:w16du="http://schemas.microsoft.com/office/word/2023/wordml/word16du" xmlns:w16sdtdh="http://schemas.microsoft.com/office/word/2020/wordml/sdtdatahash" xmlns:w16se="http://schemas.microsoft.com/office/word/2015/wordml/symex" xmlns:wpg="http://schemas.microsoft.com/office/word/2010/wordprocessingGroup" xmlns:wpi="http://schemas.microsoft.com/office/word/2010/wordprocessingInk" xmlns:wne="http://schemas.microsoft.com/office/word/2006/wordml" xmlns:wps="http://schemas.microsoft.com/office/word/2010/wordprocessingShape" mc:Ignorable="w14 w15 w16se w16cid w16 w16cex w16sdtdh w16du wp14">
   <w:body>
     <w:p>
       <w:r>
@@ -80,7 +80,6 @@
       <w:r>
         <w:t xml:space="preserve">Since Curtis et al. (2023) did not perform inferential statistical models, we directly compared each synthetic dataset to the original data with a zero-inflated beta multilevel model with the </w:t>
       </w:r>
-      <w:proofErr w:type="spellStart"/>
       <w:r>
         <w:rPr>
           <w:i/>
@@ -88,7 +87,6 @@
         </w:rPr>
         <w:t>gamlss</w:t>
       </w:r>
-      <w:proofErr w:type="spellEnd"/>
       <w:r>
         <w:t xml:space="preserve"> package (version 5.4.3) (Stasinopoulos &amp; Rigby, 2007). This model included a fixed effect of dataset type (synthetic vs. original) and a random intercept of participant. The </w:t>
       </w:r>
@@ -194,15 +192,7 @@
       </w:r>
       <w:r>
         <w:br/>
-        <w:t xml:space="preserve">Below are my own comments and suggestions for improvement. Some of them appear </w:t>
-      </w:r>
-      <w:proofErr w:type="gramStart"/>
-      <w:r>
-        <w:t>critical, but</w:t>
-      </w:r>
-      <w:proofErr w:type="gramEnd"/>
-      <w:r>
-        <w:t xml:space="preserve"> are straightforward to address (if the authors agree), Thus I marked it as “minor revision”. The manuscript will be considered for publication when all these concerns are addressed.</w:t>
+        <w:t>Below are my own comments and suggestions for improvement. Some of them appear critical, but are straightforward to address (if the authors agree), Thus I marked it as “minor revision”. The manuscript will be considered for publication when all these concerns are addressed.</w:t>
       </w:r>
       <w:r>
         <w:br/>
@@ -422,10 +412,7 @@
           <w:t>outcome measures)</w:t>
         </w:r>
         <w:r>
-          <w:t>.</w:t>
-        </w:r>
-        <w:r>
-          <w:t xml:space="preserve">” </w:t>
+          <w:t xml:space="preserve">.” </w:t>
         </w:r>
       </w:ins>
     </w:p>
@@ -437,17 +424,47 @@
       </w:pPr>
     </w:p>
     <w:p>
-      <w:ins w:id="8" w:author="Thompson, Austin" w:date="2025-07-21T11:33:00Z" w16du:dateUtc="2025-07-21T16:33:00Z">
-        <w:r>
-          <w:t xml:space="preserve">However, in the description of the current study, we specify that our aim is to test the </w:t>
+      <w:ins w:id="8" w:author="jcb2271" w:date="2025-07-22T14:18:00Z" w16du:dateUtc="2025-07-22T18:18:00Z">
+        <w:r>
+          <w:t>W</w:t>
         </w:r>
       </w:ins>
-      <w:ins w:id="9" w:author="Thompson, Austin" w:date="2025-07-21T11:34:00Z" w16du:dateUtc="2025-07-21T16:34:00Z">
+      <w:ins w:id="9" w:author="Thompson, Austin" w:date="2025-07-21T11:33:00Z" w16du:dateUtc="2025-07-21T16:33:00Z">
+        <w:r>
+          <w:t xml:space="preserve">e </w:t>
+        </w:r>
+      </w:ins>
+      <w:ins w:id="10" w:author="jcb2271" w:date="2025-07-22T14:18:00Z" w16du:dateUtc="2025-07-22T18:18:00Z">
+        <w:r>
+          <w:t xml:space="preserve">have also </w:t>
+        </w:r>
+      </w:ins>
+      <w:ins w:id="11" w:author="jcb2271" w:date="2025-07-22T14:19:00Z" w16du:dateUtc="2025-07-22T18:19:00Z">
+        <w:r>
+          <w:t xml:space="preserve">further </w:t>
+        </w:r>
+      </w:ins>
+      <w:ins w:id="12" w:author="Thompson, Austin" w:date="2025-07-21T11:33:00Z" w16du:dateUtc="2025-07-21T16:33:00Z">
+        <w:r>
+          <w:t>specif</w:t>
+        </w:r>
+      </w:ins>
+      <w:ins w:id="13" w:author="jcb2271" w:date="2025-07-22T14:18:00Z" w16du:dateUtc="2025-07-22T18:18:00Z">
+        <w:r>
+          <w:t>ied</w:t>
+        </w:r>
+      </w:ins>
+      <w:ins w:id="14" w:author="Thompson, Austin" w:date="2025-07-21T11:33:00Z" w16du:dateUtc="2025-07-21T16:33:00Z">
+        <w:r>
+          <w:t xml:space="preserve"> that our aim is to test the </w:t>
+        </w:r>
+      </w:ins>
+      <w:ins w:id="15" w:author="Thompson, Austin" w:date="2025-07-21T11:34:00Z" w16du:dateUtc="2025-07-21T16:34:00Z">
         <w:r>
           <w:t>feasibility and utility of using synthetic data to generate analysis data</w:t>
         </w:r>
       </w:ins>
-      <w:ins w:id="10" w:author="Thompson, Austin" w:date="2025-07-21T11:35:00Z" w16du:dateUtc="2025-07-21T16:35:00Z">
+      <w:ins w:id="16" w:author="Thompson, Austin" w:date="2025-07-21T11:35:00Z" w16du:dateUtc="2025-07-21T16:35:00Z">
         <w:r>
           <w:t>: “</w:t>
         </w:r>
@@ -486,8 +503,9 @@
       </w:r>
     </w:p>
     <w:p>
-      <w:commentRangeStart w:id="11"/>
-      <w:commentRangeStart w:id="12"/>
+      <w:commentRangeStart w:id="17"/>
+      <w:commentRangeStart w:id="18"/>
+      <w:commentRangeStart w:id="19"/>
       <w:r>
         <w:rPr>
           <w:b/>
@@ -505,19 +523,26 @@
       <w:r>
         <w:t xml:space="preserve"> X</w:t>
       </w:r>
-      <w:commentRangeEnd w:id="11"/>
+      <w:commentRangeEnd w:id="17"/>
       <w:r>
         <w:rPr>
           <w:rStyle w:val="CommentReference"/>
         </w:rPr>
-        <w:commentReference w:id="11"/>
-      </w:r>
-      <w:commentRangeEnd w:id="12"/>
+        <w:commentReference w:id="17"/>
+      </w:r>
+      <w:commentRangeEnd w:id="18"/>
       <w:r>
         <w:rPr>
           <w:rStyle w:val="CommentReference"/>
         </w:rPr>
-        <w:commentReference w:id="12"/>
+        <w:commentReference w:id="18"/>
+      </w:r>
+      <w:commentRangeEnd w:id="19"/>
+      <w:r>
+        <w:rPr>
+          <w:rStyle w:val="CommentReference"/>
+        </w:rPr>
+        <w:commentReference w:id="19"/>
       </w:r>
     </w:p>
     <w:p>
@@ -529,7 +554,7 @@
     <w:p>
       <w:pPr>
         <w:rPr>
-          <w:ins w:id="13" w:author="Thompson, Austin" w:date="2025-07-21T12:47:00Z" w16du:dateUtc="2025-07-21T17:47:00Z"/>
+          <w:ins w:id="20" w:author="Thompson, Austin" w:date="2025-07-21T12:47:00Z" w16du:dateUtc="2025-07-21T17:47:00Z"/>
         </w:rPr>
       </w:pPr>
       <w:r>
@@ -549,38 +574,38 @@
       <w:r>
         <w:t xml:space="preserve"> </w:t>
       </w:r>
-      <w:commentRangeStart w:id="14"/>
-      <w:commentRangeStart w:id="15"/>
+      <w:commentRangeStart w:id="21"/>
+      <w:commentRangeStart w:id="22"/>
       <w:r>
         <w:t>X</w:t>
       </w:r>
-      <w:commentRangeEnd w:id="14"/>
+      <w:commentRangeEnd w:id="21"/>
       <w:r>
         <w:rPr>
           <w:rStyle w:val="CommentReference"/>
         </w:rPr>
-        <w:commentReference w:id="14"/>
-      </w:r>
-      <w:commentRangeEnd w:id="15"/>
+        <w:commentReference w:id="21"/>
+      </w:r>
+      <w:commentRangeEnd w:id="22"/>
       <w:r>
         <w:rPr>
           <w:rStyle w:val="CommentReference"/>
         </w:rPr>
-        <w:commentReference w:id="15"/>
-      </w:r>
-    </w:p>
-    <w:p>
-      <w:ins w:id="16" w:author="Thompson, Austin" w:date="2025-07-21T12:47:00Z" w16du:dateUtc="2025-07-21T17:47:00Z">
+        <w:commentReference w:id="22"/>
+      </w:r>
+    </w:p>
+    <w:p>
+      <w:ins w:id="23" w:author="Thompson, Austin" w:date="2025-07-21T12:47:00Z" w16du:dateUtc="2025-07-21T17:47:00Z">
         <w:r>
           <w:t xml:space="preserve">We have revised the introductory paragraph to </w:t>
         </w:r>
       </w:ins>
-      <w:ins w:id="17" w:author="Thompson, Austin" w:date="2025-07-21T13:00:00Z" w16du:dateUtc="2025-07-21T18:00:00Z">
+      <w:ins w:id="24" w:author="Thompson, Austin" w:date="2025-07-21T13:00:00Z" w16du:dateUtc="2025-07-21T18:00:00Z">
         <w:r>
           <w:t xml:space="preserve">define </w:t>
         </w:r>
       </w:ins>
-      <w:ins w:id="18" w:author="Thompson, Austin" w:date="2025-07-21T13:01:00Z" w16du:dateUtc="2025-07-21T18:01:00Z">
+      <w:ins w:id="25" w:author="Thompson, Austin" w:date="2025-07-21T13:01:00Z" w16du:dateUtc="2025-07-21T18:01:00Z">
         <w:r>
           <w:t>research transparency. It now reads as: “</w:t>
         </w:r>
@@ -591,52 +616,22 @@
           <w:rPr>
             <w:i/>
             <w:iCs/>
-            <w:rPrChange w:id="19" w:author="Thompson, Austin" w:date="2025-07-21T13:01:00Z" w16du:dateUtc="2025-07-21T18:01:00Z">
+            <w:rPrChange w:id="26" w:author="Thompson, Austin" w:date="2025-07-21T13:01:00Z" w16du:dateUtc="2025-07-21T18:01:00Z">
               <w:rPr/>
             </w:rPrChange>
           </w:rPr>
-          <w:t>with transparency referring to the ability of others to clearly understand how scientific conclusions were reached, including the data, methods, and analyses used (</w:t>
-        </w:r>
-        <w:proofErr w:type="spellStart"/>
-        <w:r>
-          <w:rPr>
-            <w:i/>
-            <w:iCs/>
-            <w:rPrChange w:id="20" w:author="Thompson, Austin" w:date="2025-07-21T13:01:00Z" w16du:dateUtc="2025-07-21T18:01:00Z">
-              <w:rPr/>
-            </w:rPrChange>
-          </w:rPr>
-          <w:t>Aguinis</w:t>
-        </w:r>
-        <w:proofErr w:type="spellEnd"/>
-        <w:r>
-          <w:rPr>
-            <w:i/>
-            <w:iCs/>
-            <w:rPrChange w:id="21" w:author="Thompson, Austin" w:date="2025-07-21T13:01:00Z" w16du:dateUtc="2025-07-21T18:01:00Z">
-              <w:rPr/>
-            </w:rPrChange>
-          </w:rPr>
-          <w:t xml:space="preserve"> et al., 2018). A key aspect of transparency is computational reproducibility,</w:t>
-        </w:r>
-        <w:r>
-          <w:t xml:space="preserve"> which refers to the ability to recreate a study’s results using the original data. Nowadays, </w:t>
-        </w:r>
-        <w:proofErr w:type="gramStart"/>
-        <w:r>
-          <w:t>the vast majority of</w:t>
-        </w:r>
-        <w:proofErr w:type="gramEnd"/>
-        <w:r>
-          <w:t xml:space="preserve"> scientific studies use some degree of computation in processing data, conducting descriptive or inferential statistics, and visualizing results. When these computations are reproducibl</w:t>
+          <w:t>with transparency referring to the ability of others to clearly understand how scientific conclusions were reached, including the data, methods, and analyses used (Aguinis et al., 2018). A key aspect of transparency is computational reproducibility,</w:t>
+        </w:r>
+        <w:r>
+          <w:t xml:space="preserve"> which refers to the ability to recreate a study’s results using the original data. Nowadays, the vast majority of scientific studies use some degree of computation in processing data, conducting descriptive or inferential statistics, and visualizing results. When these computations are reproducibl</w:t>
         </w:r>
       </w:ins>
-      <w:ins w:id="22" w:author="Thompson, Austin" w:date="2025-07-21T13:02:00Z" w16du:dateUtc="2025-07-21T18:02:00Z">
+      <w:ins w:id="27" w:author="Thompson, Austin" w:date="2025-07-21T13:02:00Z" w16du:dateUtc="2025-07-21T18:02:00Z">
         <w:r>
           <w:t>e</w:t>
         </w:r>
       </w:ins>
-      <w:ins w:id="23" w:author="Thompson, Austin" w:date="2025-07-21T13:01:00Z" w16du:dateUtc="2025-07-21T18:01:00Z">
+      <w:ins w:id="28" w:author="Thompson, Austin" w:date="2025-07-21T13:01:00Z" w16du:dateUtc="2025-07-21T18:01:00Z">
         <w:r>
           <w:t>, the transparency and confidence in findings are enhanced. Achieving computational reproducibility, however, requires authors to share their data. Both the National Institutes of Health and the National Science Foundation mandate data sharing and management plans to ensure that scientific data supporting a study is shared upon publication and aligns with FAIR (Findability, Accessibility, Interoperability, and Reuse) principles of digital assets (Watson et al., 2023; Wilkinson et al., 2016).</w:t>
         </w:r>
@@ -649,24 +644,24 @@
       <w:r>
         <w:br/>
       </w:r>
-      <w:commentRangeStart w:id="24"/>
+      <w:commentRangeStart w:id="29"/>
       <w:r>
         <w:t xml:space="preserve">Figure 5 </w:t>
       </w:r>
-      <w:commentRangeEnd w:id="24"/>
+      <w:commentRangeEnd w:id="29"/>
       <w:r>
         <w:rPr>
           <w:rStyle w:val="CommentReference"/>
         </w:rPr>
-        <w:commentReference w:id="24"/>
+        <w:commentReference w:id="29"/>
       </w:r>
       <w:r>
         <w:t>from the original version has been removed in this revision. I agree with Reviewer 1 that while the decision tree in the former Figure 5 does not constitute a framework, it is nonetheless useful. In my opinion, the decision tree clearly illustrates a strategy for sharing different types of data, and it helps clarify that “synthetic data” in this manuscript refers to synthetic analysis data—which is critical. I suggest reinstating Figure 5 but do not refer to it as a framework. It could be placed at the end of the first subsection of the Introduction (page 6, tracked changes version), where data sharing is discussed.</w:t>
       </w:r>
     </w:p>
     <w:p>
-      <w:commentRangeStart w:id="25"/>
-      <w:commentRangeStart w:id="26"/>
+      <w:commentRangeStart w:id="30"/>
+      <w:commentRangeStart w:id="31"/>
       <w:r>
         <w:rPr>
           <w:b/>
@@ -675,19 +670,19 @@
         </w:rPr>
         <w:t>Response</w:t>
       </w:r>
-      <w:commentRangeEnd w:id="25"/>
+      <w:commentRangeEnd w:id="30"/>
       <w:r>
         <w:rPr>
           <w:rStyle w:val="CommentReference"/>
         </w:rPr>
-        <w:commentReference w:id="25"/>
-      </w:r>
-      <w:commentRangeEnd w:id="26"/>
+        <w:commentReference w:id="30"/>
+      </w:r>
+      <w:commentRangeEnd w:id="31"/>
       <w:r>
         <w:rPr>
           <w:rStyle w:val="CommentReference"/>
         </w:rPr>
-        <w:commentReference w:id="26"/>
+        <w:commentReference w:id="31"/>
       </w:r>
       <w:r>
         <w:rPr>
@@ -739,10 +734,11 @@
       </w:r>
       <w:r>
         <w:br/>
+        <w:t xml:space="preserve">Table 3 has a symbol display issue (some symbols are shown as rectangles), although they </w:t>
       </w:r>
       <w:r>
         <w:lastRenderedPageBreak/>
-        <w:t>Table 3 has a symbol display issue (some symbols are shown as rectangles), although they display correctly in the separate Word document. This appears to be a PDF generation issue—please check this carefully.</w:t>
+        <w:t>display correctly in the separate Word document. This appears to be a PDF generation issue—please check this carefully.</w:t>
       </w:r>
     </w:p>
     <w:p>
@@ -779,11 +775,12 @@
     <w:p>
       <w:pPr>
         <w:rPr>
-          <w:ins w:id="27" w:author="Thompson, Austin" w:date="2025-07-21T12:38:00Z" w16du:dateUtc="2025-07-21T17:38:00Z"/>
-        </w:rPr>
-      </w:pPr>
-      <w:commentRangeStart w:id="28"/>
-      <w:commentRangeStart w:id="29"/>
+          <w:ins w:id="32" w:author="Thompson, Austin" w:date="2025-07-21T12:38:00Z" w16du:dateUtc="2025-07-21T17:38:00Z"/>
+        </w:rPr>
+      </w:pPr>
+      <w:commentRangeStart w:id="33"/>
+      <w:commentRangeStart w:id="34"/>
+      <w:commentRangeStart w:id="35"/>
       <w:r>
         <w:rPr>
           <w:b/>
@@ -792,19 +789,26 @@
         </w:rPr>
         <w:t>Response</w:t>
       </w:r>
-      <w:commentRangeEnd w:id="28"/>
+      <w:commentRangeEnd w:id="33"/>
       <w:r>
         <w:rPr>
           <w:rStyle w:val="CommentReference"/>
         </w:rPr>
-        <w:commentReference w:id="28"/>
-      </w:r>
-      <w:commentRangeEnd w:id="29"/>
+        <w:commentReference w:id="33"/>
+      </w:r>
+      <w:commentRangeEnd w:id="34"/>
       <w:r>
         <w:rPr>
           <w:rStyle w:val="CommentReference"/>
         </w:rPr>
-        <w:commentReference w:id="29"/>
+        <w:commentReference w:id="34"/>
+      </w:r>
+      <w:commentRangeEnd w:id="35"/>
+      <w:r>
+        <w:rPr>
+          <w:rStyle w:val="CommentReference"/>
+        </w:rPr>
+        <w:commentReference w:id="35"/>
       </w:r>
       <w:r>
         <w:rPr>
@@ -817,12 +821,12 @@
       </w:r>
     </w:p>
     <w:p>
-      <w:ins w:id="30" w:author="Thompson, Austin" w:date="2025-07-21T12:38:00Z" w16du:dateUtc="2025-07-21T17:38:00Z">
+      <w:ins w:id="36" w:author="Thompson, Austin" w:date="2025-07-21T12:38:00Z" w16du:dateUtc="2025-07-21T17:38:00Z">
         <w:r>
           <w:t>Th</w:t>
         </w:r>
       </w:ins>
-      <w:ins w:id="31" w:author="Thompson, Austin" w:date="2025-07-21T12:39:00Z" w16du:dateUtc="2025-07-21T17:39:00Z">
+      <w:ins w:id="37" w:author="Thompson, Austin" w:date="2025-07-21T12:39:00Z" w16du:dateUtc="2025-07-21T17:39:00Z">
         <w:r>
           <w:t>is paragraph has been revised for accuracy and clarity. It now reads as, “</w:t>
         </w:r>
@@ -833,10 +837,7 @@
           <w:t>four</w:t>
         </w:r>
         <w:r>
-          <w:t xml:space="preserve"> </w:t>
-        </w:r>
-        <w:r>
-          <w:t xml:space="preserve">variables: participant ID, </w:t>
+          <w:t xml:space="preserve"> variables: participant ID, </w:t>
         </w:r>
         <w:r>
           <w:t xml:space="preserve">sex (categorical), </w:t>
@@ -953,15 +954,7 @@
       </w:r>
       <w:r>
         <w:br/>
-        <w:t xml:space="preserve"> 1. </w:t>
-      </w:r>
-      <w:proofErr w:type="gramStart"/>
-      <w:r>
-        <w:t>Overall</w:t>
-      </w:r>
-      <w:proofErr w:type="gramEnd"/>
-      <w:r>
-        <w:t xml:space="preserve"> Strengths  </w:t>
+        <w:t xml:space="preserve"> 1. Overall Strengths  </w:t>
       </w:r>
       <w:r>
         <w:br/>
@@ -969,13 +962,13 @@
       </w:r>
       <w:r>
         <w:br/>
+        <w:t xml:space="preserve"> 3. Justification/Rationale  </w:t>
+      </w:r>
+      <w:r>
+        <w:br/>
       </w:r>
       <w:r>
         <w:lastRenderedPageBreak/>
-        <w:t xml:space="preserve"> 3. Justification/Rationale  </w:t>
-      </w:r>
-      <w:r>
-        <w:br/>
         <w:t xml:space="preserve"> 4. Methods/Approach  </w:t>
       </w:r>
       <w:r>
@@ -1049,15 +1042,7 @@
       </w:r>
       <w:r>
         <w:br/>
-        <w:t xml:space="preserve">(2) The inclusion of a SCED study is of clear benefit. However, I notice that it is not included in the supplemental material simulations. Second, while the synthpop package seems to have had difficulty reproducing the SCED data, in a Bayesian framework such as used by </w:t>
-      </w:r>
-      <w:proofErr w:type="spellStart"/>
-      <w:r>
-        <w:t>Robinaugh</w:t>
-      </w:r>
-      <w:proofErr w:type="spellEnd"/>
-      <w:r>
-        <w:t xml:space="preserve"> at colleagues, it is typically straightforward to create synthetic data that fits within the constraints of the study by sampling the posterior predictive distributions one or many times. This is one benefit of a fully Bayesian analytical approach – that it is relatively trivial to produce one or many synthetic datasets that meet the constraints of the original analytical approach (and perhaps this is one solution for the limitations of synthpop). There is a drawback is that additional work might be required to ensure the data is sufficiently anonymized if the posterior predictions are too similar to the real data. The authors might want to note this in their discussion where they mention difficulty creating synthetic datasets for hierarchical data.</w:t>
+        <w:t>(2) The inclusion of a SCED study is of clear benefit. However, I notice that it is not included in the supplemental material simulations. Second, while the synthpop package seems to have had difficulty reproducing the SCED data, in a Bayesian framework such as used by Robinaugh at colleagues, it is typically straightforward to create synthetic data that fits within the constraints of the study by sampling the posterior predictive distributions one or many times. This is one benefit of a fully Bayesian analytical approach – that it is relatively trivial to produce one or many synthetic datasets that meet the constraints of the original analytical approach (and perhaps this is one solution for the limitations of synthpop). There is a drawback is that additional work might be required to ensure the data is sufficiently anonymized if the posterior predictions are too similar to the real data. The authors might want to note this in their discussion where they mention difficulty creating synthetic datasets for hierarchical data.</w:t>
       </w:r>
     </w:p>
     <w:p>
@@ -1067,20 +1052,23 @@
           <w:bCs/>
           <w:u w:val="single"/>
         </w:rPr>
+        <w:t>Response</w:t>
+      </w:r>
+      <w:r>
+        <w:rPr>
+          <w:u w:val="single"/>
+        </w:rPr>
+        <w:t>:</w:t>
+      </w:r>
+      <w:r>
+        <w:t xml:space="preserve"> </w:t>
+      </w:r>
+      <w:r>
+        <w:t xml:space="preserve">We have included the SCED study in the stability analysis, and updated the discussion to include the potential benefits of a fully Bayesian analytical approach, as </w:t>
+      </w:r>
+      <w:r>
         <w:lastRenderedPageBreak/>
-        <w:t>Response</w:t>
-      </w:r>
-      <w:r>
-        <w:rPr>
-          <w:u w:val="single"/>
-        </w:rPr>
-        <w:t>:</w:t>
-      </w:r>
-      <w:r>
-        <w:t xml:space="preserve"> </w:t>
-      </w:r>
-      <w:r>
-        <w:t>We have included the SCED study in the stability analysis, and updated the discussion to include the potential benefits of a fully Bayesian analytical approach, as follows: “</w:t>
+        <w:t>follows: “</w:t>
       </w:r>
       <w:r>
         <w:t>Additionally, another potential method for handling more complex, hierarchical data involves creating synthetic datasets by sampling posterior predictive distributions through a fully Bayesian analytical approach; however, this method does not guarantee anonymization and should be used with caution when sharing confidential and highly sensitive data.</w:t>
@@ -1197,7 +1185,7 @@
 </file>
 
 <file path=word/comments.xml><?xml version="1.0" encoding="utf-8"?>
-<w:comments xmlns:wpc="http://schemas.microsoft.com/office/word/2010/wordprocessingCanvas" xmlns:cx="http://schemas.microsoft.com/office/drawing/2014/chartex" xmlns:cx1="http://schemas.microsoft.com/office/drawing/2015/9/8/chartex" xmlns:cx2="http://schemas.microsoft.com/office/drawing/2015/10/21/chartex" xmlns:cx3="http://schemas.microsoft.com/office/drawing/2016/5/9/chartex" xmlns:cx4="http://schemas.microsoft.com/office/drawing/2016/5/10/chartex" xmlns:cx5="http://schemas.microsoft.com/office/drawing/2016/5/11/chartex" xmlns:cx6="http://schemas.microsoft.com/office/drawing/2016/5/12/chartex" xmlns:cx7="http://schemas.microsoft.com/office/drawing/2016/5/13/chartex" xmlns:cx8="http://schemas.microsoft.com/office/drawing/2016/5/14/chartex" xmlns:mc="http://schemas.openxmlformats.org/markup-compatibility/2006" xmlns:aink="http://schemas.microsoft.com/office/drawing/2016/ink" xmlns:am3d="http://schemas.microsoft.com/office/drawing/2017/model3d" xmlns:o="urn:schemas-microsoft-com:office:office" xmlns:oel="http://schemas.microsoft.com/office/2019/extlst" xmlns:r="http://schemas.openxmlformats.org/officeDocument/2006/relationships" xmlns:m="http://schemas.openxmlformats.org/officeDocument/2006/math" xmlns:v="urn:schemas-microsoft-com:vml" xmlns:wp14="http://schemas.microsoft.com/office/word/2010/wordprocessingDrawing" xmlns:wp="http://schemas.openxmlformats.org/drawingml/2006/wordprocessingDrawing" xmlns:w10="urn:schemas-microsoft-com:office:word" xmlns:w="http://schemas.openxmlformats.org/wordprocessingml/2006/main" xmlns:w14="http://schemas.microsoft.com/office/word/2010/wordml" xmlns:w15="http://schemas.microsoft.com/office/word/2012/wordml" xmlns:w16cex="http://schemas.microsoft.com/office/word/2018/wordml/cex" xmlns:w16cid="http://schemas.microsoft.com/office/word/2016/wordml/cid" xmlns:w16="http://schemas.microsoft.com/office/word/2018/wordml" xmlns:w16du="http://schemas.microsoft.com/office/word/2023/wordml/word16du" xmlns:w16sdtdh="http://schemas.microsoft.com/office/word/2020/wordml/sdtdatahash" xmlns:w16sdtfl="http://schemas.microsoft.com/office/word/2024/wordml/sdtformatlock" xmlns:w16se="http://schemas.microsoft.com/office/word/2015/wordml/symex" xmlns:wpg="http://schemas.microsoft.com/office/word/2010/wordprocessingGroup" xmlns:wpi="http://schemas.microsoft.com/office/word/2010/wordprocessingInk" xmlns:wne="http://schemas.microsoft.com/office/word/2006/wordml" xmlns:wps="http://schemas.microsoft.com/office/word/2010/wordprocessingShape" mc:Ignorable="w14 w15 w16se w16cid w16 w16cex w16sdtdh w16sdtfl w16du wp14">
+<w:comments xmlns:wpc="http://schemas.microsoft.com/office/word/2010/wordprocessingCanvas" xmlns:cx="http://schemas.microsoft.com/office/drawing/2014/chartex" xmlns:cx1="http://schemas.microsoft.com/office/drawing/2015/9/8/chartex" xmlns:cx2="http://schemas.microsoft.com/office/drawing/2015/10/21/chartex" xmlns:cx3="http://schemas.microsoft.com/office/drawing/2016/5/9/chartex" xmlns:cx4="http://schemas.microsoft.com/office/drawing/2016/5/10/chartex" xmlns:cx5="http://schemas.microsoft.com/office/drawing/2016/5/11/chartex" xmlns:cx6="http://schemas.microsoft.com/office/drawing/2016/5/12/chartex" xmlns:cx7="http://schemas.microsoft.com/office/drawing/2016/5/13/chartex" xmlns:cx8="http://schemas.microsoft.com/office/drawing/2016/5/14/chartex" xmlns:mc="http://schemas.openxmlformats.org/markup-compatibility/2006" xmlns:aink="http://schemas.microsoft.com/office/drawing/2016/ink" xmlns:am3d="http://schemas.microsoft.com/office/drawing/2017/model3d" xmlns:o="urn:schemas-microsoft-com:office:office" xmlns:oel="http://schemas.microsoft.com/office/2019/extlst" xmlns:r="http://schemas.openxmlformats.org/officeDocument/2006/relationships" xmlns:m="http://schemas.openxmlformats.org/officeDocument/2006/math" xmlns:v="urn:schemas-microsoft-com:vml" xmlns:wp14="http://schemas.microsoft.com/office/word/2010/wordprocessingDrawing" xmlns:wp="http://schemas.openxmlformats.org/drawingml/2006/wordprocessingDrawing" xmlns:w10="urn:schemas-microsoft-com:office:word" xmlns:w="http://schemas.openxmlformats.org/wordprocessingml/2006/main" xmlns:w14="http://schemas.microsoft.com/office/word/2010/wordml" xmlns:w15="http://schemas.microsoft.com/office/word/2012/wordml" xmlns:w16cex="http://schemas.microsoft.com/office/word/2018/wordml/cex" xmlns:w16cid="http://schemas.microsoft.com/office/word/2016/wordml/cid" xmlns:w16="http://schemas.microsoft.com/office/word/2018/wordml" xmlns:w16du="http://schemas.microsoft.com/office/word/2023/wordml/word16du" xmlns:w16sdtdh="http://schemas.microsoft.com/office/word/2020/wordml/sdtdatahash" xmlns:w16se="http://schemas.microsoft.com/office/word/2015/wordml/symex" xmlns:wpg="http://schemas.microsoft.com/office/word/2010/wordprocessingGroup" xmlns:wpi="http://schemas.microsoft.com/office/word/2010/wordprocessingInk" xmlns:wne="http://schemas.microsoft.com/office/word/2006/wordml" xmlns:wps="http://schemas.microsoft.com/office/word/2010/wordprocessingShape" mc:Ignorable="w14 w15 w16se w16cid w16 w16cex w16sdtdh w16du wp14">
   <w:comment w:id="0" w:author="jcb2271" w:date="2025-07-21T07:39:00Z" w:initials="JB">
     <w:p>
       <w:pPr>
@@ -1321,7 +1309,7 @@
     </w:p>
     <w:p/>
   </w:comment>
-  <w:comment w:id="11" w:author="jcb2271" w:date="2025-07-14T12:45:00Z" w:initials="JB">
+  <w:comment w:id="17" w:author="jcb2271" w:date="2025-07-14T12:45:00Z" w:initials="JB">
     <w:p>
       <w:pPr>
         <w:pStyle w:val="CommentText"/>
@@ -1367,7 +1355,7 @@
       </w:pPr>
     </w:p>
   </w:comment>
-  <w:comment w:id="12" w:author="Thompson, Austin" w:date="2025-07-21T11:42:00Z" w:initials="TA">
+  <w:comment w:id="18" w:author="Thompson, Austin" w:date="2025-07-21T11:42:00Z" w:initials="TA">
     <w:p>
       <w:r>
         <w:rPr>
@@ -1404,7 +1392,7 @@
       </w:r>
     </w:p>
   </w:comment>
-  <w:comment w:id="14" w:author="jcb2271" w:date="2025-07-21T07:53:00Z" w:initials="JB">
+  <w:comment w:id="19" w:author="jcb2271" w:date="2025-07-22T14:20:00Z" w:initials="JB">
     <w:p>
       <w:pPr>
         <w:pStyle w:val="CommentText"/>
@@ -1416,11 +1404,39 @@
         <w:annotationRef/>
       </w:r>
       <w:r>
+        <w:t>Ooh I like it! Maybe:</w:t>
+      </w:r>
+      <w:r>
+        <w:br/>
+      </w:r>
+      <w:r>
+        <w:br/>
+      </w:r>
+      <w:r>
+        <w:t>Using Synthetic Data in Communication Disorders to Promote Computational Reproducibility</w:t>
+      </w:r>
+      <w:r>
+        <w:t xml:space="preserve"> and Transparency</w:t>
+      </w:r>
+    </w:p>
+  </w:comment>
+  <w:comment w:id="21" w:author="jcb2271" w:date="2025-07-21T07:53:00Z" w:initials="JB">
+    <w:p>
+      <w:pPr>
+        <w:pStyle w:val="CommentText"/>
+      </w:pPr>
+      <w:r>
+        <w:rPr>
+          <w:rStyle w:val="CommentReference"/>
+        </w:rPr>
+        <w:annotationRef/>
+      </w:r>
+      <w:r>
         <w:t>Ideas on how to make this more explicit?</w:t>
       </w:r>
     </w:p>
   </w:comment>
-  <w:comment w:id="15" w:author="Thompson, Austin" w:date="2025-07-21T13:02:00Z" w:initials="TA">
+  <w:comment w:id="22" w:author="Thompson, Austin" w:date="2025-07-21T13:02:00Z" w:initials="TA">
     <w:p>
       <w:r>
         <w:rPr>
@@ -1459,7 +1475,7 @@
       </w:hyperlink>
     </w:p>
   </w:comment>
-  <w:comment w:id="24" w:author="Thompson, Austin" w:date="2025-07-21T12:37:00Z" w:initials="TA">
+  <w:comment w:id="29" w:author="Thompson, Austin" w:date="2025-07-21T12:37:00Z" w:initials="TA">
     <w:p>
       <w:r>
         <w:rPr>
@@ -1486,7 +1502,7 @@
       </w:r>
     </w:p>
   </w:comment>
-  <w:comment w:id="25" w:author="jcb2271" w:date="2025-07-14T12:59:00Z" w:initials="JB">
+  <w:comment w:id="30" w:author="jcb2271" w:date="2025-07-14T12:59:00Z" w:initials="JB">
     <w:p>
       <w:pPr>
         <w:pStyle w:val="CommentText"/>
@@ -1515,7 +1531,7 @@
       </w:r>
     </w:p>
   </w:comment>
-  <w:comment w:id="26" w:author="Thompson, Austin" w:date="2025-07-21T13:02:00Z" w:initials="TA">
+  <w:comment w:id="31" w:author="Thompson, Austin" w:date="2025-07-21T13:02:00Z" w:initials="TA">
     <w:p>
       <w:r>
         <w:rPr>
@@ -1532,7 +1548,7 @@
       </w:r>
     </w:p>
   </w:comment>
-  <w:comment w:id="28" w:author="jcb2271" w:date="2025-07-21T07:52:00Z" w:initials="JB">
+  <w:comment w:id="33" w:author="jcb2271" w:date="2025-07-21T07:52:00Z" w:initials="JB">
     <w:p>
       <w:pPr>
         <w:pStyle w:val="CommentText"/>
@@ -1548,7 +1564,7 @@
       </w:r>
     </w:p>
   </w:comment>
-  <w:comment w:id="29" w:author="Thompson, Austin" w:date="2025-07-21T12:31:00Z" w:initials="TA">
+  <w:comment w:id="34" w:author="Thompson, Austin" w:date="2025-07-21T12:31:00Z" w:initials="TA">
     <w:p>
       <w:r>
         <w:rPr>
@@ -1595,16 +1611,33 @@
       </w:r>
     </w:p>
   </w:comment>
+  <w:comment w:id="35" w:author="jcb2271" w:date="2025-07-22T14:22:00Z" w:initials="JB">
+    <w:p>
+      <w:pPr>
+        <w:pStyle w:val="CommentText"/>
+      </w:pPr>
+      <w:r>
+        <w:rPr>
+          <w:rStyle w:val="CommentReference"/>
+        </w:rPr>
+        <w:annotationRef/>
+      </w:r>
+      <w:r>
+        <w:t>Love it! Maybe the source of my confusion was for cases where data is hierarchical and information is nested within an ID. Or maybe that doesn’t make sense haha</w:t>
+      </w:r>
+    </w:p>
+  </w:comment>
 </w:comments>
 </file>
 
 <file path=word/commentsExtended.xml><?xml version="1.0" encoding="utf-8"?>
-<w15:commentsEx xmlns:wpc="http://schemas.microsoft.com/office/word/2010/wordprocessingCanvas" xmlns:cx="http://schemas.microsoft.com/office/drawing/2014/chartex" xmlns:cx1="http://schemas.microsoft.com/office/drawing/2015/9/8/chartex" xmlns:cx2="http://schemas.microsoft.com/office/drawing/2015/10/21/chartex" xmlns:cx3="http://schemas.microsoft.com/office/drawing/2016/5/9/chartex" xmlns:cx4="http://schemas.microsoft.com/office/drawing/2016/5/10/chartex" xmlns:cx5="http://schemas.microsoft.com/office/drawing/2016/5/11/chartex" xmlns:cx6="http://schemas.microsoft.com/office/drawing/2016/5/12/chartex" xmlns:cx7="http://schemas.microsoft.com/office/drawing/2016/5/13/chartex" xmlns:cx8="http://schemas.microsoft.com/office/drawing/2016/5/14/chartex" xmlns:mc="http://schemas.openxmlformats.org/markup-compatibility/2006" xmlns:aink="http://schemas.microsoft.com/office/drawing/2016/ink" xmlns:am3d="http://schemas.microsoft.com/office/drawing/2017/model3d" xmlns:o="urn:schemas-microsoft-com:office:office" xmlns:oel="http://schemas.microsoft.com/office/2019/extlst" xmlns:r="http://schemas.openxmlformats.org/officeDocument/2006/relationships" xmlns:m="http://schemas.openxmlformats.org/officeDocument/2006/math" xmlns:v="urn:schemas-microsoft-com:vml" xmlns:wp14="http://schemas.microsoft.com/office/word/2010/wordprocessingDrawing" xmlns:wp="http://schemas.openxmlformats.org/drawingml/2006/wordprocessingDrawing" xmlns:w10="urn:schemas-microsoft-com:office:word" xmlns:w="http://schemas.openxmlformats.org/wordprocessingml/2006/main" xmlns:w14="http://schemas.microsoft.com/office/word/2010/wordml" xmlns:w15="http://schemas.microsoft.com/office/word/2012/wordml" xmlns:w16cex="http://schemas.microsoft.com/office/word/2018/wordml/cex" xmlns:w16cid="http://schemas.microsoft.com/office/word/2016/wordml/cid" xmlns:w16="http://schemas.microsoft.com/office/word/2018/wordml" xmlns:w16du="http://schemas.microsoft.com/office/word/2023/wordml/word16du" xmlns:w16sdtdh="http://schemas.microsoft.com/office/word/2020/wordml/sdtdatahash" xmlns:w16sdtfl="http://schemas.microsoft.com/office/word/2024/wordml/sdtformatlock" xmlns:w16se="http://schemas.microsoft.com/office/word/2015/wordml/symex" xmlns:wpg="http://schemas.microsoft.com/office/word/2010/wordprocessingGroup" xmlns:wpi="http://schemas.microsoft.com/office/word/2010/wordprocessingInk" xmlns:wne="http://schemas.microsoft.com/office/word/2006/wordml" xmlns:wps="http://schemas.microsoft.com/office/word/2010/wordprocessingShape" mc:Ignorable="w14 w15 w16se w16cid w16 w16cex w16sdtdh w16sdtfl w16du wp14">
+<w15:commentsEx xmlns:wpc="http://schemas.microsoft.com/office/word/2010/wordprocessingCanvas" xmlns:cx="http://schemas.microsoft.com/office/drawing/2014/chartex" xmlns:cx1="http://schemas.microsoft.com/office/drawing/2015/9/8/chartex" xmlns:cx2="http://schemas.microsoft.com/office/drawing/2015/10/21/chartex" xmlns:cx3="http://schemas.microsoft.com/office/drawing/2016/5/9/chartex" xmlns:cx4="http://schemas.microsoft.com/office/drawing/2016/5/10/chartex" xmlns:cx5="http://schemas.microsoft.com/office/drawing/2016/5/11/chartex" xmlns:cx6="http://schemas.microsoft.com/office/drawing/2016/5/12/chartex" xmlns:cx7="http://schemas.microsoft.com/office/drawing/2016/5/13/chartex" xmlns:cx8="http://schemas.microsoft.com/office/drawing/2016/5/14/chartex" xmlns:mc="http://schemas.openxmlformats.org/markup-compatibility/2006" xmlns:aink="http://schemas.microsoft.com/office/drawing/2016/ink" xmlns:am3d="http://schemas.microsoft.com/office/drawing/2017/model3d" xmlns:o="urn:schemas-microsoft-com:office:office" xmlns:oel="http://schemas.microsoft.com/office/2019/extlst" xmlns:r="http://schemas.openxmlformats.org/officeDocument/2006/relationships" xmlns:m="http://schemas.openxmlformats.org/officeDocument/2006/math" xmlns:v="urn:schemas-microsoft-com:vml" xmlns:wp14="http://schemas.microsoft.com/office/word/2010/wordprocessingDrawing" xmlns:wp="http://schemas.openxmlformats.org/drawingml/2006/wordprocessingDrawing" xmlns:w10="urn:schemas-microsoft-com:office:word" xmlns:w="http://schemas.openxmlformats.org/wordprocessingml/2006/main" xmlns:w14="http://schemas.microsoft.com/office/word/2010/wordml" xmlns:w15="http://schemas.microsoft.com/office/word/2012/wordml" xmlns:w16cex="http://schemas.microsoft.com/office/word/2018/wordml/cex" xmlns:w16cid="http://schemas.microsoft.com/office/word/2016/wordml/cid" xmlns:w16="http://schemas.microsoft.com/office/word/2018/wordml" xmlns:w16du="http://schemas.microsoft.com/office/word/2023/wordml/word16du" xmlns:w16sdtdh="http://schemas.microsoft.com/office/word/2020/wordml/sdtdatahash" xmlns:w16se="http://schemas.microsoft.com/office/word/2015/wordml/symex" xmlns:wpg="http://schemas.microsoft.com/office/word/2010/wordprocessingGroup" xmlns:wpi="http://schemas.microsoft.com/office/word/2010/wordprocessingInk" xmlns:wne="http://schemas.microsoft.com/office/word/2006/wordml" xmlns:wps="http://schemas.microsoft.com/office/word/2010/wordprocessingShape" mc:Ignorable="w14 w15 w16se w16cid w16 w16cex w16sdtdh w16du wp14">
   <w15:commentEx w15:paraId="6CBD64DD" w15:done="0"/>
   <w15:commentEx w15:paraId="06C292B3" w15:done="0"/>
   <w15:commentEx w15:paraId="39A2C364" w15:paraIdParent="06C292B3" w15:done="0"/>
   <w15:commentEx w15:paraId="729E1853" w15:done="0"/>
   <w15:commentEx w15:paraId="525AF721" w15:paraIdParent="729E1853" w15:done="0"/>
+  <w15:commentEx w15:paraId="60C8DAE1" w15:paraIdParent="729E1853" w15:done="0"/>
   <w15:commentEx w15:paraId="6145AF08" w15:done="0"/>
   <w15:commentEx w15:paraId="7E94D02A" w15:paraIdParent="6145AF08" w15:done="0"/>
   <w15:commentEx w15:paraId="6A7090C5" w15:done="0"/>
@@ -1612,16 +1645,18 @@
   <w15:commentEx w15:paraId="7B2EA4D9" w15:paraIdParent="7DC1FBF8" w15:done="0"/>
   <w15:commentEx w15:paraId="6E610BAE" w15:done="0"/>
   <w15:commentEx w15:paraId="4522B3C9" w15:paraIdParent="6E610BAE" w15:done="0"/>
+  <w15:commentEx w15:paraId="181C7D82" w15:paraIdParent="6E610BAE" w15:done="0"/>
 </w15:commentsEx>
 </file>
 
 <file path=word/commentsExtensible.xml><?xml version="1.0" encoding="utf-8"?>
-<w16cex:commentsExtensible xmlns:wpc="http://schemas.microsoft.com/office/word/2010/wordprocessingCanvas" xmlns:cx="http://schemas.microsoft.com/office/drawing/2014/chartex" xmlns:cx1="http://schemas.microsoft.com/office/drawing/2015/9/8/chartex" xmlns:cx2="http://schemas.microsoft.com/office/drawing/2015/10/21/chartex" xmlns:cx3="http://schemas.microsoft.com/office/drawing/2016/5/9/chartex" xmlns:cx4="http://schemas.microsoft.com/office/drawing/2016/5/10/chartex" xmlns:cx5="http://schemas.microsoft.com/office/drawing/2016/5/11/chartex" xmlns:cx6="http://schemas.microsoft.com/office/drawing/2016/5/12/chartex" xmlns:cx7="http://schemas.microsoft.com/office/drawing/2016/5/13/chartex" xmlns:cx8="http://schemas.microsoft.com/office/drawing/2016/5/14/chartex" xmlns:cr="http://schemas.microsoft.com/office/comments/2020/reactions" xmlns:mc="http://schemas.openxmlformats.org/markup-compatibility/2006" xmlns:aink="http://schemas.microsoft.com/office/drawing/2016/ink" xmlns:am3d="http://schemas.microsoft.com/office/drawing/2017/model3d" xmlns:o="urn:schemas-microsoft-com:office:office" xmlns:oel="http://schemas.microsoft.com/office/2019/extlst" xmlns:r="http://schemas.openxmlformats.org/officeDocument/2006/relationships" xmlns:m="http://schemas.openxmlformats.org/officeDocument/2006/math" xmlns:v="urn:schemas-microsoft-com:vml" xmlns:wp14="http://schemas.microsoft.com/office/word/2010/wordprocessingDrawing" xmlns:wp="http://schemas.openxmlformats.org/drawingml/2006/wordprocessingDrawing" xmlns:w10="urn:schemas-microsoft-com:office:word" xmlns:w="http://schemas.openxmlformats.org/wordprocessingml/2006/main" xmlns:w14="http://schemas.microsoft.com/office/word/2010/wordml" xmlns:w15="http://schemas.microsoft.com/office/word/2012/wordml" xmlns:w16cex="http://schemas.microsoft.com/office/word/2018/wordml/cex" xmlns:w16cid="http://schemas.microsoft.com/office/word/2016/wordml/cid" xmlns:w16="http://schemas.microsoft.com/office/word/2018/wordml" xmlns:w16du="http://schemas.microsoft.com/office/word/2023/wordml/word16du" xmlns:w16sdtdh="http://schemas.microsoft.com/office/word/2020/wordml/sdtdatahash" xmlns:w16sdtfl="http://schemas.microsoft.com/office/word/2024/wordml/sdtformatlock" xmlns:w16se="http://schemas.microsoft.com/office/word/2015/wordml/symex" xmlns:wpg="http://schemas.microsoft.com/office/word/2010/wordprocessingGroup" xmlns:wpi="http://schemas.microsoft.com/office/word/2010/wordprocessingInk" xmlns:wne="http://schemas.microsoft.com/office/word/2006/wordml" xmlns:wps="http://schemas.microsoft.com/office/word/2010/wordprocessingShape" mc:Ignorable="w14 w15 w16se w16cid w16 w16cex w16sdtdh w16sdtfl cr w16du wp14">
+<w16cex:commentsExtensible xmlns:wpc="http://schemas.microsoft.com/office/word/2010/wordprocessingCanvas" xmlns:cx="http://schemas.microsoft.com/office/drawing/2014/chartex" xmlns:cx1="http://schemas.microsoft.com/office/drawing/2015/9/8/chartex" xmlns:cx2="http://schemas.microsoft.com/office/drawing/2015/10/21/chartex" xmlns:cx3="http://schemas.microsoft.com/office/drawing/2016/5/9/chartex" xmlns:cx4="http://schemas.microsoft.com/office/drawing/2016/5/10/chartex" xmlns:cx5="http://schemas.microsoft.com/office/drawing/2016/5/11/chartex" xmlns:cx6="http://schemas.microsoft.com/office/drawing/2016/5/12/chartex" xmlns:cx7="http://schemas.microsoft.com/office/drawing/2016/5/13/chartex" xmlns:cx8="http://schemas.microsoft.com/office/drawing/2016/5/14/chartex" xmlns:cr="http://schemas.microsoft.com/office/comments/2020/reactions" xmlns:mc="http://schemas.openxmlformats.org/markup-compatibility/2006" xmlns:aink="http://schemas.microsoft.com/office/drawing/2016/ink" xmlns:am3d="http://schemas.microsoft.com/office/drawing/2017/model3d" xmlns:o="urn:schemas-microsoft-com:office:office" xmlns:oel="http://schemas.microsoft.com/office/2019/extlst" xmlns:r="http://schemas.openxmlformats.org/officeDocument/2006/relationships" xmlns:m="http://schemas.openxmlformats.org/officeDocument/2006/math" xmlns:v="urn:schemas-microsoft-com:vml" xmlns:wp14="http://schemas.microsoft.com/office/word/2010/wordprocessingDrawing" xmlns:wp="http://schemas.openxmlformats.org/drawingml/2006/wordprocessingDrawing" xmlns:w10="urn:schemas-microsoft-com:office:word" xmlns:w="http://schemas.openxmlformats.org/wordprocessingml/2006/main" xmlns:w14="http://schemas.microsoft.com/office/word/2010/wordml" xmlns:w15="http://schemas.microsoft.com/office/word/2012/wordml" xmlns:w16cex="http://schemas.microsoft.com/office/word/2018/wordml/cex" xmlns:w16cid="http://schemas.microsoft.com/office/word/2016/wordml/cid" xmlns:w16="http://schemas.microsoft.com/office/word/2018/wordml" xmlns:w16du="http://schemas.microsoft.com/office/word/2023/wordml/word16du" xmlns:w16sdtdh="http://schemas.microsoft.com/office/word/2020/wordml/sdtdatahash" xmlns:w16se="http://schemas.microsoft.com/office/word/2015/wordml/symex" xmlns:wpg="http://schemas.microsoft.com/office/word/2010/wordprocessingGroup" xmlns:wpi="http://schemas.microsoft.com/office/word/2010/wordprocessingInk" xmlns:wne="http://schemas.microsoft.com/office/word/2006/wordml" xmlns:wps="http://schemas.microsoft.com/office/word/2010/wordprocessingShape" mc:Ignorable="w14 w15 w16se w16cid w16 w16cex w16sdtdh cr w16du wp14">
   <w16cex:commentExtensible w16cex:durableId="615BAE59" w16cex:dateUtc="2025-07-21T11:39:00Z"/>
   <w16cex:commentExtensible w16cex:durableId="29DAD46D" w16cex:dateUtc="2025-07-14T16:44:00Z"/>
   <w16cex:commentExtensible w16cex:durableId="688A6E2C" w16cex:dateUtc="2025-07-21T16:38:00Z"/>
   <w16cex:commentExtensible w16cex:durableId="71EE6F8A" w16cex:dateUtc="2025-07-14T16:45:00Z"/>
   <w16cex:commentExtensible w16cex:durableId="730FD51E" w16cex:dateUtc="2025-07-21T16:42:00Z"/>
+  <w16cex:commentExtensible w16cex:durableId="250C189D" w16cex:dateUtc="2025-07-22T18:20:00Z"/>
   <w16cex:commentExtensible w16cex:durableId="0ED8555C" w16cex:dateUtc="2025-07-21T11:53:00Z"/>
   <w16cex:commentExtensible w16cex:durableId="6A20AD31" w16cex:dateUtc="2025-07-21T18:02:00Z"/>
   <w16cex:commentExtensible w16cex:durableId="7EA219D1" w16cex:dateUtc="2025-07-21T17:37:00Z"/>
@@ -1629,16 +1664,18 @@
   <w16cex:commentExtensible w16cex:durableId="4F37F10D" w16cex:dateUtc="2025-07-21T18:02:00Z"/>
   <w16cex:commentExtensible w16cex:durableId="16A3B44B" w16cex:dateUtc="2025-07-21T11:52:00Z"/>
   <w16cex:commentExtensible w16cex:durableId="5B042CA1" w16cex:dateUtc="2025-07-21T17:31:00Z"/>
+  <w16cex:commentExtensible w16cex:durableId="24DBB68A" w16cex:dateUtc="2025-07-22T18:22:00Z"/>
 </w16cex:commentsExtensible>
 </file>
 
 <file path=word/commentsIds.xml><?xml version="1.0" encoding="utf-8"?>
-<w16cid:commentsIds xmlns:wpc="http://schemas.microsoft.com/office/word/2010/wordprocessingCanvas" xmlns:cx="http://schemas.microsoft.com/office/drawing/2014/chartex" xmlns:cx1="http://schemas.microsoft.com/office/drawing/2015/9/8/chartex" xmlns:cx2="http://schemas.microsoft.com/office/drawing/2015/10/21/chartex" xmlns:cx3="http://schemas.microsoft.com/office/drawing/2016/5/9/chartex" xmlns:cx4="http://schemas.microsoft.com/office/drawing/2016/5/10/chartex" xmlns:cx5="http://schemas.microsoft.com/office/drawing/2016/5/11/chartex" xmlns:cx6="http://schemas.microsoft.com/office/drawing/2016/5/12/chartex" xmlns:cx7="http://schemas.microsoft.com/office/drawing/2016/5/13/chartex" xmlns:cx8="http://schemas.microsoft.com/office/drawing/2016/5/14/chartex" xmlns:mc="http://schemas.openxmlformats.org/markup-compatibility/2006" xmlns:aink="http://schemas.microsoft.com/office/drawing/2016/ink" xmlns:am3d="http://schemas.microsoft.com/office/drawing/2017/model3d" xmlns:o="urn:schemas-microsoft-com:office:office" xmlns:oel="http://schemas.microsoft.com/office/2019/extlst" xmlns:r="http://schemas.openxmlformats.org/officeDocument/2006/relationships" xmlns:m="http://schemas.openxmlformats.org/officeDocument/2006/math" xmlns:v="urn:schemas-microsoft-com:vml" xmlns:wp14="http://schemas.microsoft.com/office/word/2010/wordprocessingDrawing" xmlns:wp="http://schemas.openxmlformats.org/drawingml/2006/wordprocessingDrawing" xmlns:w10="urn:schemas-microsoft-com:office:word" xmlns:w="http://schemas.openxmlformats.org/wordprocessingml/2006/main" xmlns:w14="http://schemas.microsoft.com/office/word/2010/wordml" xmlns:w15="http://schemas.microsoft.com/office/word/2012/wordml" xmlns:w16cex="http://schemas.microsoft.com/office/word/2018/wordml/cex" xmlns:w16cid="http://schemas.microsoft.com/office/word/2016/wordml/cid" xmlns:w16="http://schemas.microsoft.com/office/word/2018/wordml" xmlns:w16du="http://schemas.microsoft.com/office/word/2023/wordml/word16du" xmlns:w16sdtdh="http://schemas.microsoft.com/office/word/2020/wordml/sdtdatahash" xmlns:w16sdtfl="http://schemas.microsoft.com/office/word/2024/wordml/sdtformatlock" xmlns:w16se="http://schemas.microsoft.com/office/word/2015/wordml/symex" xmlns:wpg="http://schemas.microsoft.com/office/word/2010/wordprocessingGroup" xmlns:wpi="http://schemas.microsoft.com/office/word/2010/wordprocessingInk" xmlns:wne="http://schemas.microsoft.com/office/word/2006/wordml" xmlns:wps="http://schemas.microsoft.com/office/word/2010/wordprocessingShape" mc:Ignorable="w14 w15 w16se w16cid w16 w16cex w16sdtdh w16sdtfl w16du wp14">
+<w16cid:commentsIds xmlns:wpc="http://schemas.microsoft.com/office/word/2010/wordprocessingCanvas" xmlns:cx="http://schemas.microsoft.com/office/drawing/2014/chartex" xmlns:cx1="http://schemas.microsoft.com/office/drawing/2015/9/8/chartex" xmlns:cx2="http://schemas.microsoft.com/office/drawing/2015/10/21/chartex" xmlns:cx3="http://schemas.microsoft.com/office/drawing/2016/5/9/chartex" xmlns:cx4="http://schemas.microsoft.com/office/drawing/2016/5/10/chartex" xmlns:cx5="http://schemas.microsoft.com/office/drawing/2016/5/11/chartex" xmlns:cx6="http://schemas.microsoft.com/office/drawing/2016/5/12/chartex" xmlns:cx7="http://schemas.microsoft.com/office/drawing/2016/5/13/chartex" xmlns:cx8="http://schemas.microsoft.com/office/drawing/2016/5/14/chartex" xmlns:mc="http://schemas.openxmlformats.org/markup-compatibility/2006" xmlns:aink="http://schemas.microsoft.com/office/drawing/2016/ink" xmlns:am3d="http://schemas.microsoft.com/office/drawing/2017/model3d" xmlns:o="urn:schemas-microsoft-com:office:office" xmlns:oel="http://schemas.microsoft.com/office/2019/extlst" xmlns:r="http://schemas.openxmlformats.org/officeDocument/2006/relationships" xmlns:m="http://schemas.openxmlformats.org/officeDocument/2006/math" xmlns:v="urn:schemas-microsoft-com:vml" xmlns:wp14="http://schemas.microsoft.com/office/word/2010/wordprocessingDrawing" xmlns:wp="http://schemas.openxmlformats.org/drawingml/2006/wordprocessingDrawing" xmlns:w10="urn:schemas-microsoft-com:office:word" xmlns:w="http://schemas.openxmlformats.org/wordprocessingml/2006/main" xmlns:w14="http://schemas.microsoft.com/office/word/2010/wordml" xmlns:w15="http://schemas.microsoft.com/office/word/2012/wordml" xmlns:w16cex="http://schemas.microsoft.com/office/word/2018/wordml/cex" xmlns:w16cid="http://schemas.microsoft.com/office/word/2016/wordml/cid" xmlns:w16="http://schemas.microsoft.com/office/word/2018/wordml" xmlns:w16du="http://schemas.microsoft.com/office/word/2023/wordml/word16du" xmlns:w16sdtdh="http://schemas.microsoft.com/office/word/2020/wordml/sdtdatahash" xmlns:w16se="http://schemas.microsoft.com/office/word/2015/wordml/symex" xmlns:wpg="http://schemas.microsoft.com/office/word/2010/wordprocessingGroup" xmlns:wpi="http://schemas.microsoft.com/office/word/2010/wordprocessingInk" xmlns:wne="http://schemas.microsoft.com/office/word/2006/wordml" xmlns:wps="http://schemas.microsoft.com/office/word/2010/wordprocessingShape" mc:Ignorable="w14 w15 w16se w16cid w16 w16cex w16sdtdh w16du wp14">
   <w16cid:commentId w16cid:paraId="6CBD64DD" w16cid:durableId="615BAE59"/>
   <w16cid:commentId w16cid:paraId="06C292B3" w16cid:durableId="29DAD46D"/>
   <w16cid:commentId w16cid:paraId="39A2C364" w16cid:durableId="688A6E2C"/>
   <w16cid:commentId w16cid:paraId="729E1853" w16cid:durableId="71EE6F8A"/>
   <w16cid:commentId w16cid:paraId="525AF721" w16cid:durableId="730FD51E"/>
+  <w16cid:commentId w16cid:paraId="60C8DAE1" w16cid:durableId="250C189D"/>
   <w16cid:commentId w16cid:paraId="6145AF08" w16cid:durableId="0ED8555C"/>
   <w16cid:commentId w16cid:paraId="7E94D02A" w16cid:durableId="6A20AD31"/>
   <w16cid:commentId w16cid:paraId="6A7090C5" w16cid:durableId="7EA219D1"/>
@@ -1646,11 +1683,12 @@
   <w16cid:commentId w16cid:paraId="7B2EA4D9" w16cid:durableId="4F37F10D"/>
   <w16cid:commentId w16cid:paraId="6E610BAE" w16cid:durableId="16A3B44B"/>
   <w16cid:commentId w16cid:paraId="4522B3C9" w16cid:durableId="5B042CA1"/>
+  <w16cid:commentId w16cid:paraId="181C7D82" w16cid:durableId="24DBB68A"/>
 </w16cid:commentsIds>
 </file>
 
 <file path=word/numbering.xml><?xml version="1.0" encoding="utf-8"?>
-<w:numbering xmlns:wpc="http://schemas.microsoft.com/office/word/2010/wordprocessingCanvas" xmlns:cx="http://schemas.microsoft.com/office/drawing/2014/chartex" xmlns:cx1="http://schemas.microsoft.com/office/drawing/2015/9/8/chartex" xmlns:cx2="http://schemas.microsoft.com/office/drawing/2015/10/21/chartex" xmlns:cx3="http://schemas.microsoft.com/office/drawing/2016/5/9/chartex" xmlns:cx4="http://schemas.microsoft.com/office/drawing/2016/5/10/chartex" xmlns:cx5="http://schemas.microsoft.com/office/drawing/2016/5/11/chartex" xmlns:cx6="http://schemas.microsoft.com/office/drawing/2016/5/12/chartex" xmlns:cx7="http://schemas.microsoft.com/office/drawing/2016/5/13/chartex" xmlns:cx8="http://schemas.microsoft.com/office/drawing/2016/5/14/chartex" xmlns:mc="http://schemas.openxmlformats.org/markup-compatibility/2006" xmlns:aink="http://schemas.microsoft.com/office/drawing/2016/ink" xmlns:am3d="http://schemas.microsoft.com/office/drawing/2017/model3d" xmlns:o="urn:schemas-microsoft-com:office:office" xmlns:oel="http://schemas.microsoft.com/office/2019/extlst" xmlns:r="http://schemas.openxmlformats.org/officeDocument/2006/relationships" xmlns:m="http://schemas.openxmlformats.org/officeDocument/2006/math" xmlns:v="urn:schemas-microsoft-com:vml" xmlns:wp14="http://schemas.microsoft.com/office/word/2010/wordprocessingDrawing" xmlns:wp="http://schemas.openxmlformats.org/drawingml/2006/wordprocessingDrawing" xmlns:w10="urn:schemas-microsoft-com:office:word" xmlns:w="http://schemas.openxmlformats.org/wordprocessingml/2006/main" xmlns:w14="http://schemas.microsoft.com/office/word/2010/wordml" xmlns:w15="http://schemas.microsoft.com/office/word/2012/wordml" xmlns:w16cex="http://schemas.microsoft.com/office/word/2018/wordml/cex" xmlns:w16cid="http://schemas.microsoft.com/office/word/2016/wordml/cid" xmlns:w16="http://schemas.microsoft.com/office/word/2018/wordml" xmlns:w16du="http://schemas.microsoft.com/office/word/2023/wordml/word16du" xmlns:w16sdtdh="http://schemas.microsoft.com/office/word/2020/wordml/sdtdatahash" xmlns:w16sdtfl="http://schemas.microsoft.com/office/word/2024/wordml/sdtformatlock" xmlns:w16se="http://schemas.microsoft.com/office/word/2015/wordml/symex" xmlns:wpg="http://schemas.microsoft.com/office/word/2010/wordprocessingGroup" xmlns:wpi="http://schemas.microsoft.com/office/word/2010/wordprocessingInk" xmlns:wne="http://schemas.microsoft.com/office/word/2006/wordml" xmlns:wps="http://schemas.microsoft.com/office/word/2010/wordprocessingShape" mc:Ignorable="w14 w15 w16se w16cid w16 w16cex w16sdtdh w16sdtfl w16du wp14">
+<w:numbering xmlns:wpc="http://schemas.microsoft.com/office/word/2010/wordprocessingCanvas" xmlns:cx="http://schemas.microsoft.com/office/drawing/2014/chartex" xmlns:cx1="http://schemas.microsoft.com/office/drawing/2015/9/8/chartex" xmlns:cx2="http://schemas.microsoft.com/office/drawing/2015/10/21/chartex" xmlns:cx3="http://schemas.microsoft.com/office/drawing/2016/5/9/chartex" xmlns:cx4="http://schemas.microsoft.com/office/drawing/2016/5/10/chartex" xmlns:cx5="http://schemas.microsoft.com/office/drawing/2016/5/11/chartex" xmlns:cx6="http://schemas.microsoft.com/office/drawing/2016/5/12/chartex" xmlns:cx7="http://schemas.microsoft.com/office/drawing/2016/5/13/chartex" xmlns:cx8="http://schemas.microsoft.com/office/drawing/2016/5/14/chartex" xmlns:mc="http://schemas.openxmlformats.org/markup-compatibility/2006" xmlns:aink="http://schemas.microsoft.com/office/drawing/2016/ink" xmlns:am3d="http://schemas.microsoft.com/office/drawing/2017/model3d" xmlns:o="urn:schemas-microsoft-com:office:office" xmlns:oel="http://schemas.microsoft.com/office/2019/extlst" xmlns:r="http://schemas.openxmlformats.org/officeDocument/2006/relationships" xmlns:m="http://schemas.openxmlformats.org/officeDocument/2006/math" xmlns:v="urn:schemas-microsoft-com:vml" xmlns:wp14="http://schemas.microsoft.com/office/word/2010/wordprocessingDrawing" xmlns:wp="http://schemas.openxmlformats.org/drawingml/2006/wordprocessingDrawing" xmlns:w10="urn:schemas-microsoft-com:office:word" xmlns:w="http://schemas.openxmlformats.org/wordprocessingml/2006/main" xmlns:w14="http://schemas.microsoft.com/office/word/2010/wordml" xmlns:w15="http://schemas.microsoft.com/office/word/2012/wordml" xmlns:w16cex="http://schemas.microsoft.com/office/word/2018/wordml/cex" xmlns:w16cid="http://schemas.microsoft.com/office/word/2016/wordml/cid" xmlns:w16="http://schemas.microsoft.com/office/word/2018/wordml" xmlns:w16du="http://schemas.microsoft.com/office/word/2023/wordml/word16du" xmlns:w16sdtdh="http://schemas.microsoft.com/office/word/2020/wordml/sdtdatahash" xmlns:w16se="http://schemas.microsoft.com/office/word/2015/wordml/symex" xmlns:wpg="http://schemas.microsoft.com/office/word/2010/wordprocessingGroup" xmlns:wpi="http://schemas.microsoft.com/office/word/2010/wordprocessingInk" xmlns:wne="http://schemas.microsoft.com/office/word/2006/wordml" xmlns:wps="http://schemas.microsoft.com/office/word/2010/wordprocessingShape" mc:Ignorable="w14 w15 w16se w16cid w16 w16cex w16sdtdh w16du wp14">
   <w:abstractNum w:abstractNumId="0" w15:restartNumberingAfterBreak="0">
     <w:nsid w:val="515F7019"/>
     <w:multiLevelType w:val="hybridMultilevel"/>
@@ -1770,7 +1808,7 @@
 </file>
 
 <file path=word/people.xml><?xml version="1.0" encoding="utf-8"?>
-<w15:people xmlns:wpc="http://schemas.microsoft.com/office/word/2010/wordprocessingCanvas" xmlns:cx="http://schemas.microsoft.com/office/drawing/2014/chartex" xmlns:cx1="http://schemas.microsoft.com/office/drawing/2015/9/8/chartex" xmlns:cx2="http://schemas.microsoft.com/office/drawing/2015/10/21/chartex" xmlns:cx3="http://schemas.microsoft.com/office/drawing/2016/5/9/chartex" xmlns:cx4="http://schemas.microsoft.com/office/drawing/2016/5/10/chartex" xmlns:cx5="http://schemas.microsoft.com/office/drawing/2016/5/11/chartex" xmlns:cx6="http://schemas.microsoft.com/office/drawing/2016/5/12/chartex" xmlns:cx7="http://schemas.microsoft.com/office/drawing/2016/5/13/chartex" xmlns:cx8="http://schemas.microsoft.com/office/drawing/2016/5/14/chartex" xmlns:mc="http://schemas.openxmlformats.org/markup-compatibility/2006" xmlns:aink="http://schemas.microsoft.com/office/drawing/2016/ink" xmlns:am3d="http://schemas.microsoft.com/office/drawing/2017/model3d" xmlns:o="urn:schemas-microsoft-com:office:office" xmlns:oel="http://schemas.microsoft.com/office/2019/extlst" xmlns:r="http://schemas.openxmlformats.org/officeDocument/2006/relationships" xmlns:m="http://schemas.openxmlformats.org/officeDocument/2006/math" xmlns:v="urn:schemas-microsoft-com:vml" xmlns:wp14="http://schemas.microsoft.com/office/word/2010/wordprocessingDrawing" xmlns:wp="http://schemas.openxmlformats.org/drawingml/2006/wordprocessingDrawing" xmlns:w10="urn:schemas-microsoft-com:office:word" xmlns:w="http://schemas.openxmlformats.org/wordprocessingml/2006/main" xmlns:w14="http://schemas.microsoft.com/office/word/2010/wordml" xmlns:w15="http://schemas.microsoft.com/office/word/2012/wordml" xmlns:w16cex="http://schemas.microsoft.com/office/word/2018/wordml/cex" xmlns:w16cid="http://schemas.microsoft.com/office/word/2016/wordml/cid" xmlns:w16="http://schemas.microsoft.com/office/word/2018/wordml" xmlns:w16du="http://schemas.microsoft.com/office/word/2023/wordml/word16du" xmlns:w16sdtdh="http://schemas.microsoft.com/office/word/2020/wordml/sdtdatahash" xmlns:w16sdtfl="http://schemas.microsoft.com/office/word/2024/wordml/sdtformatlock" xmlns:w16se="http://schemas.microsoft.com/office/word/2015/wordml/symex" xmlns:wpg="http://schemas.microsoft.com/office/word/2010/wordprocessingGroup" xmlns:wpi="http://schemas.microsoft.com/office/word/2010/wordprocessingInk" xmlns:wne="http://schemas.microsoft.com/office/word/2006/wordml" xmlns:wps="http://schemas.microsoft.com/office/word/2010/wordprocessingShape" mc:Ignorable="w14 w15 w16se w16cid w16 w16cex w16sdtdh w16sdtfl w16du wp14">
+<w15:people xmlns:wpc="http://schemas.microsoft.com/office/word/2010/wordprocessingCanvas" xmlns:cx="http://schemas.microsoft.com/office/drawing/2014/chartex" xmlns:cx1="http://schemas.microsoft.com/office/drawing/2015/9/8/chartex" xmlns:cx2="http://schemas.microsoft.com/office/drawing/2015/10/21/chartex" xmlns:cx3="http://schemas.microsoft.com/office/drawing/2016/5/9/chartex" xmlns:cx4="http://schemas.microsoft.com/office/drawing/2016/5/10/chartex" xmlns:cx5="http://schemas.microsoft.com/office/drawing/2016/5/11/chartex" xmlns:cx6="http://schemas.microsoft.com/office/drawing/2016/5/12/chartex" xmlns:cx7="http://schemas.microsoft.com/office/drawing/2016/5/13/chartex" xmlns:cx8="http://schemas.microsoft.com/office/drawing/2016/5/14/chartex" xmlns:mc="http://schemas.openxmlformats.org/markup-compatibility/2006" xmlns:aink="http://schemas.microsoft.com/office/drawing/2016/ink" xmlns:am3d="http://schemas.microsoft.com/office/drawing/2017/model3d" xmlns:o="urn:schemas-microsoft-com:office:office" xmlns:oel="http://schemas.microsoft.com/office/2019/extlst" xmlns:r="http://schemas.openxmlformats.org/officeDocument/2006/relationships" xmlns:m="http://schemas.openxmlformats.org/officeDocument/2006/math" xmlns:v="urn:schemas-microsoft-com:vml" xmlns:wp14="http://schemas.microsoft.com/office/word/2010/wordprocessingDrawing" xmlns:wp="http://schemas.openxmlformats.org/drawingml/2006/wordprocessingDrawing" xmlns:w10="urn:schemas-microsoft-com:office:word" xmlns:w="http://schemas.openxmlformats.org/wordprocessingml/2006/main" xmlns:w14="http://schemas.microsoft.com/office/word/2010/wordml" xmlns:w15="http://schemas.microsoft.com/office/word/2012/wordml" xmlns:w16cex="http://schemas.microsoft.com/office/word/2018/wordml/cex" xmlns:w16cid="http://schemas.microsoft.com/office/word/2016/wordml/cid" xmlns:w16="http://schemas.microsoft.com/office/word/2018/wordml" xmlns:w16du="http://schemas.microsoft.com/office/word/2023/wordml/word16du" xmlns:w16sdtdh="http://schemas.microsoft.com/office/word/2020/wordml/sdtdatahash" xmlns:w16se="http://schemas.microsoft.com/office/word/2015/wordml/symex" xmlns:wpg="http://schemas.microsoft.com/office/word/2010/wordprocessingGroup" xmlns:wpi="http://schemas.microsoft.com/office/word/2010/wordprocessingInk" xmlns:wne="http://schemas.microsoft.com/office/word/2006/wordml" xmlns:wps="http://schemas.microsoft.com/office/word/2010/wordprocessingShape" mc:Ignorable="w14 w15 w16se w16cid w16 w16cex w16sdtdh w16du wp14">
   <w15:person w15:author="jcb2271">
     <w15:presenceInfo w15:providerId="AD" w15:userId="S::jcb2271@tc.columbia.edu::4dce359e-aca9-4c69-b9f0-ee4201aaee50"/>
   </w15:person>
@@ -1781,7 +1819,7 @@
 </file>
 
 <file path=word/styles.xml><?xml version="1.0" encoding="utf-8"?>
-<w:styles xmlns:mc="http://schemas.openxmlformats.org/markup-compatibility/2006" xmlns:r="http://schemas.openxmlformats.org/officeDocument/2006/relationships" xmlns:w="http://schemas.openxmlformats.org/wordprocessingml/2006/main" xmlns:w14="http://schemas.microsoft.com/office/word/2010/wordml" xmlns:w15="http://schemas.microsoft.com/office/word/2012/wordml" xmlns:w16cex="http://schemas.microsoft.com/office/word/2018/wordml/cex" xmlns:w16cid="http://schemas.microsoft.com/office/word/2016/wordml/cid" xmlns:w16="http://schemas.microsoft.com/office/word/2018/wordml" xmlns:w16du="http://schemas.microsoft.com/office/word/2023/wordml/word16du" xmlns:w16sdtdh="http://schemas.microsoft.com/office/word/2020/wordml/sdtdatahash" xmlns:w16sdtfl="http://schemas.microsoft.com/office/word/2024/wordml/sdtformatlock" xmlns:w16se="http://schemas.microsoft.com/office/word/2015/wordml/symex" mc:Ignorable="w14 w15 w16se w16cid w16 w16cex w16sdtdh w16sdtfl w16du">
+<w:styles xmlns:mc="http://schemas.openxmlformats.org/markup-compatibility/2006" xmlns:r="http://schemas.openxmlformats.org/officeDocument/2006/relationships" xmlns:w="http://schemas.openxmlformats.org/wordprocessingml/2006/main" xmlns:w14="http://schemas.microsoft.com/office/word/2010/wordml" xmlns:w15="http://schemas.microsoft.com/office/word/2012/wordml" xmlns:w16cex="http://schemas.microsoft.com/office/word/2018/wordml/cex" xmlns:w16cid="http://schemas.microsoft.com/office/word/2016/wordml/cid" xmlns:w16="http://schemas.microsoft.com/office/word/2018/wordml" xmlns:w16du="http://schemas.microsoft.com/office/word/2023/wordml/word16du" xmlns:w16sdtdh="http://schemas.microsoft.com/office/word/2020/wordml/sdtdatahash" xmlns:w16se="http://schemas.microsoft.com/office/word/2015/wordml/symex" mc:Ignorable="w14 w15 w16se w16cid w16 w16cex w16sdtdh w16du">
   <w:docDefaults>
     <w:rPrDefault>
       <w:rPr>
@@ -2377,7 +2415,6 @@
   <w:style w:type="character" w:default="1" w:styleId="DefaultParagraphFont">
     <w:name w:val="Default Paragraph Font"/>
     <w:uiPriority w:val="1"/>
-    <w:semiHidden/>
     <w:unhideWhenUsed/>
   </w:style>
   <w:style w:type="table" w:default="1" w:styleId="TableNormal">

</xml_diff>